<commit_message>
process results for pilot 4
</commit_message>
<xml_diff>
--- a/docs/hrp-503_vigorousCycling_protocol.docx
+++ b/docs/hrp-503_vigorousCycling_protocol.docx
@@ -31,12 +31,12 @@
             <wp:extent cx="2863215" cy="1430655"/>
             <wp:effectExtent b="0" l="0" r="0" t="0"/>
             <wp:wrapSquare wrapText="bothSides" distB="0" distT="0" distL="0" distR="0"/>
-            <wp:docPr id="3" name="image2.jpg"/>
+            <wp:docPr id="3" name="image1.jpg"/>
             <a:graphic>
               <a:graphicData uri="http://schemas.openxmlformats.org/drawingml/2006/picture">
                 <pic:pic>
                   <pic:nvPicPr>
-                    <pic:cNvPr id="0" name="image2.jpg"/>
+                    <pic:cNvPr id="0" name="image1.jpg"/>
                     <pic:cNvPicPr preferRelativeResize="0"/>
                   </pic:nvPicPr>
                   <pic:blipFill>
@@ -976,35 +976,35 @@
           <w:rFonts w:ascii="Arial" w:cs="Arial" w:eastAsia="Arial" w:hAnsi="Arial"/>
           <w:rtl w:val="0"/>
         </w:rPr>
-        <w:t xml:space="preserve">Repeated-measures within-subjects design with two factors (Reward and freedom of movement) and two levels within each factor (Reward vs. No Reward and Iso-power vs Sim-resistance). Iso-power refers to the cycle ergometer setting whereby power remains constant independent of cadence. Sim-resistance refers to the cycle ergometer setting whereby the resistance is modelled on typical outdoor cycling conditions on level ground. During the iso-power trials, subjects will be asked to pedal at their preferred cadence for 4 min at 1 watt per kilogram of body mass. During the sim-resistance trials, subjects will be asked to pedal at their preferred power output for 1 mile (~3 to 5 min depending on chosen power output). Subjects will complete a total of 8 trials, consisting of two replicates of the four conditions (See Figures 1 and Table 1).</w:t>
-      </w:r>
-    </w:p>
-    <w:p>
-      <w:pPr>
-        <w:ind w:firstLine="0"/>
-        <w:rPr>
-          <w:rFonts w:ascii="Arial" w:cs="Arial" w:eastAsia="Arial" w:hAnsi="Arial"/>
-        </w:rPr>
-      </w:pPr>
-      <w:r>
-        <w:rPr>
-          <w:rtl w:val="0"/>
-        </w:rPr>
-      </w:r>
-    </w:p>
-    <w:p>
-      <w:pPr>
-        <w:ind w:firstLine="0"/>
-        <w:rPr>
-          <w:rFonts w:ascii="Arial" w:cs="Arial" w:eastAsia="Arial" w:hAnsi="Arial"/>
-        </w:rPr>
-      </w:pPr>
-      <w:r>
-        <w:rPr>
-          <w:rFonts w:ascii="Arial" w:cs="Arial" w:eastAsia="Arial" w:hAnsi="Arial"/>
-          <w:rtl w:val="0"/>
-        </w:rPr>
-        <w:t xml:space="preserve">Experiment 1 - Ride a mile</w:t>
+        <w:t xml:space="preserve">Repeated-measures within-subjects design with one factor (Reward) and three levels within each factor (Reward vs. No Reward vs. Time contingent). The resistance of the ergometer is modelled on typical outdoor cycling conditions on level ground, whereby subjects can freely choose their power output and cadence by changing gear. Subjects will be asked to pedal at their preferred power output for a quarter mile (~1 to 2 min depending on chosen power output). Subjects will complete a total of 8 trials, consisting of one baseline condition, four replicates of the non-rewarded condition, two replicates of the reward condition, and one time contingent condition (See Figures 1 and Table 1). In the time-contingent condition, subjects will be asked to complete a quarter mile as fast as possible.</w:t>
+      </w:r>
+    </w:p>
+    <w:p>
+      <w:pPr>
+        <w:ind w:firstLine="0"/>
+        <w:rPr>
+          <w:rFonts w:ascii="Arial" w:cs="Arial" w:eastAsia="Arial" w:hAnsi="Arial"/>
+        </w:rPr>
+      </w:pPr>
+      <w:r>
+        <w:rPr>
+          <w:rtl w:val="0"/>
+        </w:rPr>
+      </w:r>
+    </w:p>
+    <w:p>
+      <w:pPr>
+        <w:ind w:firstLine="0"/>
+        <w:rPr>
+          <w:rFonts w:ascii="Arial" w:cs="Arial" w:eastAsia="Arial" w:hAnsi="Arial"/>
+        </w:rPr>
+      </w:pPr>
+      <w:r>
+        <w:rPr>
+          <w:rFonts w:ascii="Arial" w:cs="Arial" w:eastAsia="Arial" w:hAnsi="Arial"/>
+          <w:rtl w:val="0"/>
+        </w:rPr>
+        <w:t xml:space="preserve">Experiment 1 - Ride a quarter mile</w:t>
       </w:r>
     </w:p>
     <w:p>
@@ -1023,7 +1023,7 @@
           <w:rFonts w:ascii="Arial" w:cs="Arial" w:eastAsia="Arial" w:hAnsi="Arial"/>
           <w:rtl w:val="0"/>
         </w:rPr>
-        <w:t xml:space="preserve">Hypothesis: Reward will decrease the time to ride a mile </w:t>
+        <w:t xml:space="preserve">Hypothesis: Reward will decrease the time to ride a quarter mile </w:t>
       </w:r>
     </w:p>
     <w:p>
@@ -1142,7 +1142,7 @@
           <w:rFonts w:ascii="Arial" w:cs="Arial" w:eastAsia="Arial" w:hAnsi="Arial"/>
           <w:rtl w:val="0"/>
         </w:rPr>
-        <w:t xml:space="preserve">Reward: $5 for each reward trial + scaled reward for C (actually fixed at $10) = total $20.</w:t>
+        <w:t xml:space="preserve">Reward: Choice of candy bar for each reward trial + scaled reward for C (actually fixed at two candy bars) = total of four candy bars.</w:t>
       </w:r>
     </w:p>
     <w:p>
@@ -1202,7 +1202,7 @@
           <w:rFonts w:ascii="Arial" w:cs="Arial" w:eastAsia="Arial" w:hAnsi="Arial"/>
           <w:rtl w:val="0"/>
         </w:rPr>
-        <w:t xml:space="preserve">Outcome measure: Time to complete 1 mile</w:t>
+        <w:t xml:space="preserve">Outcome measure: Time to complete quarter mile</w:t>
       </w:r>
     </w:p>
     <w:p>
@@ -1222,7 +1222,7 @@
           <w:rFonts w:ascii="Arial" w:cs="Arial" w:eastAsia="Arial" w:hAnsi="Arial"/>
           <w:rtl w:val="0"/>
         </w:rPr>
-        <w:t xml:space="preserve">Secondary measures: power output and cadence, slope of power output increase</w:t>
+        <w:t xml:space="preserve">Secondary measures: average power output and cadence, rate of power development</w:t>
       </w:r>
     </w:p>
     <w:p>
@@ -1629,12 +1629,12 @@
               <wp:inline distB="114300" distT="114300" distL="114300" distR="114300">
                 <wp:extent cx="2928938" cy="661744"/>
                 <wp:effectExtent b="0" l="0" r="0" t="0"/>
-                <wp:docPr id="2" name="image1.png"/>
+                <wp:docPr id="2" name="image2.png"/>
                 <a:graphic>
                   <a:graphicData uri="http://schemas.openxmlformats.org/drawingml/2006/picture">
                     <pic:pic>
                       <pic:nvPicPr>
-                        <pic:cNvPr id="0" name="image1.png"/>
+                        <pic:cNvPr id="0" name="image2.png"/>
                         <pic:cNvPicPr preferRelativeResize="0"/>
                       </pic:nvPicPr>
                       <pic:blipFill>
@@ -1925,101 +1925,7 @@
                 <w:rFonts w:ascii="Arial" w:cs="Arial" w:eastAsia="Arial" w:hAnsi="Arial"/>
                 <w:rtl w:val="0"/>
               </w:rPr>
-              <w:t xml:space="preserve">ABBA - C</w:t>
-            </w:r>
-          </w:p>
-        </w:tc>
-      </w:tr>
-      <w:tr>
-        <w:tc>
-          <w:tcPr>
-            <w:tcBorders>
-              <w:top w:color="000000" w:space="0" w:sz="0" w:val="nil"/>
-              <w:left w:color="000000" w:space="0" w:sz="0" w:val="nil"/>
-              <w:bottom w:color="000000" w:space="0" w:sz="18" w:val="single"/>
-              <w:right w:color="000000" w:space="0" w:sz="0" w:val="nil"/>
-            </w:tcBorders>
-            <w:shd w:fill="auto" w:val="clear"/>
-            <w:tcMar>
-              <w:top w:w="100.0" w:type="dxa"/>
-              <w:left w:w="100.0" w:type="dxa"/>
-              <w:bottom w:w="100.0" w:type="dxa"/>
-              <w:right w:w="100.0" w:type="dxa"/>
-            </w:tcMar>
-            <w:vAlign w:val="top"/>
-          </w:tcPr>
-          <w:p>
-            <w:pPr>
-              <w:keepNext w:val="0"/>
-              <w:keepLines w:val="0"/>
-              <w:widowControl w:val="0"/>
-              <w:pBdr>
-                <w:top w:space="0" w:sz="0" w:val="nil"/>
-                <w:left w:space="0" w:sz="0" w:val="nil"/>
-                <w:bottom w:space="0" w:sz="0" w:val="nil"/>
-                <w:right w:space="0" w:sz="0" w:val="nil"/>
-                <w:between w:space="0" w:sz="0" w:val="nil"/>
-              </w:pBdr>
-              <w:shd w:fill="auto" w:val="clear"/>
-              <w:spacing w:after="0" w:before="0" w:line="240" w:lineRule="auto"/>
-              <w:ind w:left="0" w:right="0" w:firstLine="0"/>
-              <w:jc w:val="left"/>
-              <w:rPr>
-                <w:rFonts w:ascii="Arial" w:cs="Arial" w:eastAsia="Arial" w:hAnsi="Arial"/>
-              </w:rPr>
-            </w:pPr>
-            <w:r>
-              <w:rPr>
-                <w:rFonts w:ascii="Arial" w:cs="Arial" w:eastAsia="Arial" w:hAnsi="Arial"/>
-                <w:rtl w:val="0"/>
-              </w:rPr>
-              <w:t xml:space="preserve">2</w:t>
-            </w:r>
-          </w:p>
-        </w:tc>
-        <w:tc>
-          <w:tcPr>
-            <w:tcBorders>
-              <w:top w:color="000000" w:space="0" w:sz="0" w:val="nil"/>
-              <w:left w:color="000000" w:space="0" w:sz="0" w:val="nil"/>
-              <w:bottom w:color="000000" w:space="0" w:sz="18" w:val="single"/>
-              <w:right w:color="000000" w:space="0" w:sz="0" w:val="nil"/>
-            </w:tcBorders>
-            <w:shd w:fill="auto" w:val="clear"/>
-            <w:tcMar>
-              <w:top w:w="100.0" w:type="dxa"/>
-              <w:left w:w="100.0" w:type="dxa"/>
-              <w:bottom w:w="100.0" w:type="dxa"/>
-              <w:right w:w="100.0" w:type="dxa"/>
-            </w:tcMar>
-            <w:vAlign w:val="top"/>
-          </w:tcPr>
-          <w:p>
-            <w:pPr>
-              <w:keepNext w:val="0"/>
-              <w:keepLines w:val="0"/>
-              <w:widowControl w:val="0"/>
-              <w:pBdr>
-                <w:top w:space="0" w:sz="0" w:val="nil"/>
-                <w:left w:space="0" w:sz="0" w:val="nil"/>
-                <w:bottom w:space="0" w:sz="0" w:val="nil"/>
-                <w:right w:space="0" w:sz="0" w:val="nil"/>
-                <w:between w:space="0" w:sz="0" w:val="nil"/>
-              </w:pBdr>
-              <w:shd w:fill="auto" w:val="clear"/>
-              <w:spacing w:after="0" w:before="0" w:line="240" w:lineRule="auto"/>
-              <w:ind w:left="0" w:right="0" w:firstLine="0"/>
-              <w:jc w:val="left"/>
-              <w:rPr>
-                <w:rFonts w:ascii="Arial" w:cs="Arial" w:eastAsia="Arial" w:hAnsi="Arial"/>
-              </w:rPr>
-            </w:pPr>
-            <w:r>
-              <w:rPr>
-                <w:rFonts w:ascii="Arial" w:cs="Arial" w:eastAsia="Arial" w:hAnsi="Arial"/>
-                <w:rtl w:val="0"/>
-              </w:rPr>
-              <w:t xml:space="preserve">BAAB - C</w:t>
+              <w:t xml:space="preserve">BBA-BBA - C</w:t>
             </w:r>
           </w:p>
         </w:tc>
@@ -2044,129 +1950,6 @@
         <w:ind w:firstLine="0"/>
         <w:rPr>
           <w:rFonts w:ascii="Arial" w:cs="Arial" w:eastAsia="Arial" w:hAnsi="Arial"/>
-        </w:rPr>
-      </w:pPr>
-      <w:r>
-        <w:rPr>
-          <w:rFonts w:ascii="Arial" w:cs="Arial" w:eastAsia="Arial" w:hAnsi="Arial"/>
-          <w:b w:val="1"/>
-          <w:rtl w:val="0"/>
-        </w:rPr>
-        <w:t xml:space="preserve">Table 1.</w:t>
-      </w:r>
-      <w:r>
-        <w:rPr>
-          <w:rFonts w:ascii="Arial" w:cs="Arial" w:eastAsia="Arial" w:hAnsi="Arial"/>
-          <w:rtl w:val="0"/>
-        </w:rPr>
-        <w:t xml:space="preserve"> The two possible trial orders.</w:t>
-      </w:r>
-    </w:p>
-    <w:p>
-      <w:pPr>
-        <w:ind w:firstLine="0"/>
-        <w:rPr>
-          <w:rFonts w:ascii="Arial" w:cs="Arial" w:eastAsia="Arial" w:hAnsi="Arial"/>
-        </w:rPr>
-      </w:pPr>
-      <w:r>
-        <w:rPr>
-          <w:rtl w:val="0"/>
-        </w:rPr>
-      </w:r>
-    </w:p>
-    <w:p>
-      <w:pPr>
-        <w:ind w:firstLine="0"/>
-        <w:rPr>
-          <w:rFonts w:ascii="Arial" w:cs="Arial" w:eastAsia="Arial" w:hAnsi="Arial"/>
-        </w:rPr>
-      </w:pPr>
-      <w:r>
-        <w:rPr>
-          <w:rFonts w:ascii="Arial" w:cs="Arial" w:eastAsia="Arial" w:hAnsi="Arial"/>
-          <w:rtl w:val="0"/>
-        </w:rPr>
-        <w:t xml:space="preserve">A = ~4 min?</w:t>
-      </w:r>
-    </w:p>
-    <w:p>
-      <w:pPr>
-        <w:ind w:firstLine="0"/>
-        <w:rPr>
-          <w:rFonts w:ascii="Arial" w:cs="Arial" w:eastAsia="Arial" w:hAnsi="Arial"/>
-        </w:rPr>
-      </w:pPr>
-      <w:r>
-        <w:rPr>
-          <w:rFonts w:ascii="Arial" w:cs="Arial" w:eastAsia="Arial" w:hAnsi="Arial"/>
-          <w:rtl w:val="0"/>
-        </w:rPr>
-        <w:t xml:space="preserve">B = ~5 min?</w:t>
-      </w:r>
-    </w:p>
-    <w:p>
-      <w:pPr>
-        <w:ind w:firstLine="0"/>
-        <w:rPr>
-          <w:rFonts w:ascii="Arial" w:cs="Arial" w:eastAsia="Arial" w:hAnsi="Arial"/>
-        </w:rPr>
-      </w:pPr>
-      <w:r>
-        <w:rPr>
-          <w:rFonts w:ascii="Arial" w:cs="Arial" w:eastAsia="Arial" w:hAnsi="Arial"/>
-          <w:rtl w:val="0"/>
-        </w:rPr>
-        <w:t xml:space="preserve">C = ~3 min?</w:t>
-      </w:r>
-    </w:p>
-    <w:p>
-      <w:pPr>
-        <w:ind w:firstLine="0"/>
-        <w:rPr>
-          <w:rFonts w:ascii="Arial" w:cs="Arial" w:eastAsia="Arial" w:hAnsi="Arial"/>
-        </w:rPr>
-      </w:pPr>
-      <w:r>
-        <w:rPr>
-          <w:rtl w:val="0"/>
-        </w:rPr>
-      </w:r>
-    </w:p>
-    <w:p>
-      <w:pPr>
-        <w:ind w:firstLine="0"/>
-        <w:rPr>
-          <w:rFonts w:ascii="Arial" w:cs="Arial" w:eastAsia="Arial" w:hAnsi="Arial"/>
-        </w:rPr>
-      </w:pPr>
-      <w:r>
-        <w:rPr>
-          <w:rFonts w:ascii="Arial" w:cs="Arial" w:eastAsia="Arial" w:hAnsi="Arial"/>
-          <w:rtl w:val="0"/>
-        </w:rPr>
-        <w:t xml:space="preserve">C reward = A / C * 5 = 240s / 180s * $5 = $6.66</w:t>
-      </w:r>
-    </w:p>
-    <w:p>
-      <w:pPr>
-        <w:ind w:firstLine="0"/>
-        <w:rPr>
-          <w:rFonts w:ascii="Arial" w:cs="Arial" w:eastAsia="Arial" w:hAnsi="Arial"/>
-        </w:rPr>
-      </w:pPr>
-      <w:r>
-        <w:rPr>
-          <w:rtl w:val="0"/>
-        </w:rPr>
-      </w:r>
-    </w:p>
-    <w:p>
-      <w:pPr>
-        <w:ind w:firstLine="0"/>
-        <w:rPr>
-          <w:rFonts w:ascii="Arial" w:cs="Arial" w:eastAsia="Arial" w:hAnsi="Arial"/>
-          <w:b w:val="1"/>
         </w:rPr>
       </w:pPr>
       <w:sdt>
@@ -2177,17 +1960,184 @@
           <w:commentRangeStart w:id="2"/>
         </w:sdtContent>
       </w:sdt>
+      <w:sdt>
+        <w:sdtPr>
+          <w:tag w:val="goog_rdk_3"/>
+        </w:sdtPr>
+        <w:sdtContent>
+          <w:commentRangeStart w:id="3"/>
+        </w:sdtContent>
+      </w:sdt>
       <w:r>
         <w:rPr>
           <w:rFonts w:ascii="Arial" w:cs="Arial" w:eastAsia="Arial" w:hAnsi="Arial"/>
           <w:b w:val="1"/>
           <w:rtl w:val="0"/>
         </w:rPr>
+        <w:t xml:space="preserve">Table 1</w:t>
+      </w:r>
+      <w:commentRangeEnd w:id="2"/>
+      <w:r>
+        <w:commentReference w:id="2"/>
+      </w:r>
+      <w:commentRangeEnd w:id="3"/>
+      <w:r>
+        <w:commentReference w:id="3"/>
+      </w:r>
+      <w:r>
+        <w:rPr>
+          <w:rFonts w:ascii="Arial" w:cs="Arial" w:eastAsia="Arial" w:hAnsi="Arial"/>
+          <w:b w:val="1"/>
+          <w:rtl w:val="0"/>
+        </w:rPr>
+        <w:t xml:space="preserve">.</w:t>
+      </w:r>
+      <w:r>
+        <w:rPr>
+          <w:rFonts w:ascii="Arial" w:cs="Arial" w:eastAsia="Arial" w:hAnsi="Arial"/>
+          <w:rtl w:val="0"/>
+        </w:rPr>
+        <w:t xml:space="preserve"> The trial order is fixed as there are unlikely to be any order effects between A and B.</w:t>
+      </w:r>
+    </w:p>
+    <w:p>
+      <w:pPr>
+        <w:ind w:firstLine="0"/>
+        <w:rPr>
+          <w:rFonts w:ascii="Arial" w:cs="Arial" w:eastAsia="Arial" w:hAnsi="Arial"/>
+        </w:rPr>
+      </w:pPr>
+      <w:r>
+        <w:rPr>
+          <w:rtl w:val="0"/>
+        </w:rPr>
+      </w:r>
+    </w:p>
+    <w:p>
+      <w:pPr>
+        <w:ind w:firstLine="0"/>
+        <w:rPr>
+          <w:rFonts w:ascii="Arial" w:cs="Arial" w:eastAsia="Arial" w:hAnsi="Arial"/>
+        </w:rPr>
+      </w:pPr>
+      <w:r>
+        <w:rPr>
+          <w:rFonts w:ascii="Arial" w:cs="Arial" w:eastAsia="Arial" w:hAnsi="Arial"/>
+          <w:rtl w:val="0"/>
+        </w:rPr>
+        <w:t xml:space="preserve">A = ~4 min?</w:t>
+      </w:r>
+    </w:p>
+    <w:p>
+      <w:pPr>
+        <w:ind w:firstLine="0"/>
+        <w:rPr>
+          <w:rFonts w:ascii="Arial" w:cs="Arial" w:eastAsia="Arial" w:hAnsi="Arial"/>
+        </w:rPr>
+      </w:pPr>
+      <w:r>
+        <w:rPr>
+          <w:rFonts w:ascii="Arial" w:cs="Arial" w:eastAsia="Arial" w:hAnsi="Arial"/>
+          <w:rtl w:val="0"/>
+        </w:rPr>
+        <w:t xml:space="preserve">B = ~5 min?</w:t>
+      </w:r>
+    </w:p>
+    <w:p>
+      <w:pPr>
+        <w:ind w:firstLine="0"/>
+        <w:rPr>
+          <w:rFonts w:ascii="Arial" w:cs="Arial" w:eastAsia="Arial" w:hAnsi="Arial"/>
+        </w:rPr>
+      </w:pPr>
+      <w:r>
+        <w:rPr>
+          <w:rFonts w:ascii="Arial" w:cs="Arial" w:eastAsia="Arial" w:hAnsi="Arial"/>
+          <w:rtl w:val="0"/>
+        </w:rPr>
+        <w:t xml:space="preserve">C = ~3 min?</w:t>
+      </w:r>
+    </w:p>
+    <w:p>
+      <w:pPr>
+        <w:ind w:firstLine="0"/>
+        <w:rPr>
+          <w:rFonts w:ascii="Arial" w:cs="Arial" w:eastAsia="Arial" w:hAnsi="Arial"/>
+        </w:rPr>
+      </w:pPr>
+      <w:r>
+        <w:rPr>
+          <w:rtl w:val="0"/>
+        </w:rPr>
+      </w:r>
+    </w:p>
+    <w:p>
+      <w:pPr>
+        <w:ind w:firstLine="0"/>
+        <w:rPr>
+          <w:rFonts w:ascii="Arial" w:cs="Arial" w:eastAsia="Arial" w:hAnsi="Arial"/>
+        </w:rPr>
+      </w:pPr>
+      <w:r>
+        <w:rPr>
+          <w:rFonts w:ascii="Arial" w:cs="Arial" w:eastAsia="Arial" w:hAnsi="Arial"/>
+          <w:rtl w:val="0"/>
+        </w:rPr>
+        <w:t xml:space="preserve">C reward = A / C * 5 = 240s / 180s * $5 = $6.66</w:t>
+      </w:r>
+    </w:p>
+    <w:p>
+      <w:pPr>
+        <w:ind w:firstLine="0"/>
+        <w:rPr>
+          <w:rFonts w:ascii="Arial" w:cs="Arial" w:eastAsia="Arial" w:hAnsi="Arial"/>
+        </w:rPr>
+      </w:pPr>
+      <w:r>
+        <w:rPr>
+          <w:rtl w:val="0"/>
+        </w:rPr>
+      </w:r>
+    </w:p>
+    <w:p>
+      <w:pPr>
+        <w:ind w:firstLine="0"/>
+        <w:rPr>
+          <w:rFonts w:ascii="Arial" w:cs="Arial" w:eastAsia="Arial" w:hAnsi="Arial"/>
+          <w:b w:val="1"/>
+        </w:rPr>
+      </w:pPr>
+      <w:sdt>
+        <w:sdtPr>
+          <w:tag w:val="goog_rdk_4"/>
+        </w:sdtPr>
+        <w:sdtContent>
+          <w:commentRangeStart w:id="4"/>
+        </w:sdtContent>
+      </w:sdt>
+      <w:sdt>
+        <w:sdtPr>
+          <w:tag w:val="goog_rdk_5"/>
+        </w:sdtPr>
+        <w:sdtContent>
+          <w:commentRangeStart w:id="5"/>
+        </w:sdtContent>
+      </w:sdt>
+      <w:r>
+        <w:rPr>
+          <w:rFonts w:ascii="Arial" w:cs="Arial" w:eastAsia="Arial" w:hAnsi="Arial"/>
+          <w:b w:val="1"/>
+          <w:rtl w:val="0"/>
+        </w:rPr>
         <w:t xml:space="preserve">Script:</w:t>
       </w:r>
-      <w:commentRangeEnd w:id="2"/>
-      <w:r>
-        <w:commentReference w:id="2"/>
+      <w:commentRangeEnd w:id="4"/>
+      <w:r>
+        <w:commentReference w:id="4"/>
+      </w:r>
+      <w:commentRangeEnd w:id="5"/>
+      <w:r>
+        <w:commentReference w:id="5"/>
       </w:r>
       <w:r>
         <w:rPr>
@@ -2215,7 +2165,7 @@
           <w:rFonts w:ascii="Arial" w:cs="Arial" w:eastAsia="Arial" w:hAnsi="Arial"/>
           <w:rtl w:val="0"/>
         </w:rPr>
-        <w:t xml:space="preserve">This experiment will take 1 hour. You will complete a series of five 1-km cycling trials. Each trial will start with the easiest gear; once the trial begins you can change gears however you like. Those trials will either be regular or rewarded trials. Please ensure your hands are on the handlebar for the duration of the trial.</w:t>
+        <w:t xml:space="preserve">This experiment will take 1 hour. You will complete a series of quarter-mile (400m, one lap around a track) cycling trials. Each trial will start with the easiest gear; once the trial begins you can change gears however you like. Please ensure your hands are on the handlebar for the duration of the trial.</w:t>
       </w:r>
     </w:p>
     <w:p>
@@ -2280,6 +2230,76 @@
           <w:b w:val="1"/>
           <w:rtl w:val="0"/>
         </w:rPr>
+        <w:t xml:space="preserve">Practice Spin-up. </w:t>
+      </w:r>
+      <w:r>
+        <w:rPr>
+          <w:rtl w:val="0"/>
+        </w:rPr>
+      </w:r>
+    </w:p>
+    <w:p>
+      <w:pPr>
+        <w:ind w:firstLine="0"/>
+        <w:rPr>
+          <w:rFonts w:ascii="Arial" w:cs="Arial" w:eastAsia="Arial" w:hAnsi="Arial"/>
+        </w:rPr>
+      </w:pPr>
+      <w:r>
+        <w:rPr>
+          <w:rtl w:val="0"/>
+        </w:rPr>
+      </w:r>
+    </w:p>
+    <w:p>
+      <w:pPr>
+        <w:ind w:firstLine="0"/>
+        <w:rPr>
+          <w:rFonts w:ascii="Arial" w:cs="Arial" w:eastAsia="Arial" w:hAnsi="Arial"/>
+        </w:rPr>
+      </w:pPr>
+      <w:r>
+        <w:rPr>
+          <w:rFonts w:ascii="Arial" w:cs="Arial" w:eastAsia="Arial" w:hAnsi="Arial"/>
+          <w:b w:val="1"/>
+          <w:rtl w:val="0"/>
+        </w:rPr>
+        <w:t xml:space="preserve">Baseline.</w:t>
+      </w:r>
+      <w:r>
+        <w:rPr>
+          <w:rFonts w:ascii="Arial" w:cs="Arial" w:eastAsia="Arial" w:hAnsi="Arial"/>
+          <w:rtl w:val="0"/>
+        </w:rPr>
+        <w:t xml:space="preserve"> This is a baseline trial. In this trial, you will ride a quarter-mile (400m) however you like. We will start in the easiest gear.</w:t>
+      </w:r>
+    </w:p>
+    <w:p>
+      <w:pPr>
+        <w:ind w:firstLine="0"/>
+        <w:rPr>
+          <w:rFonts w:ascii="Arial" w:cs="Arial" w:eastAsia="Arial" w:hAnsi="Arial"/>
+        </w:rPr>
+      </w:pPr>
+      <w:r>
+        <w:rPr>
+          <w:rtl w:val="0"/>
+        </w:rPr>
+      </w:r>
+    </w:p>
+    <w:p>
+      <w:pPr>
+        <w:ind w:firstLine="0"/>
+        <w:rPr>
+          <w:rFonts w:ascii="Arial" w:cs="Arial" w:eastAsia="Arial" w:hAnsi="Arial"/>
+        </w:rPr>
+      </w:pPr>
+      <w:r>
+        <w:rPr>
+          <w:rFonts w:ascii="Arial" w:cs="Arial" w:eastAsia="Arial" w:hAnsi="Arial"/>
+          <w:b w:val="1"/>
+          <w:rtl w:val="0"/>
+        </w:rPr>
         <w:t xml:space="preserve">Before Reward trial: </w:t>
       </w:r>
       <w:r>
@@ -2287,7 +2307,7 @@
           <w:rFonts w:ascii="Arial" w:cs="Arial" w:eastAsia="Arial" w:hAnsi="Arial"/>
           <w:rtl w:val="0"/>
         </w:rPr>
-        <w:t xml:space="preserve">This will be a rewarded trial. For completing this trial you will receive a fixed reward of $5, independent of your performance. After completing this trial you will get a 2-min rest break.</w:t>
+        <w:t xml:space="preserve">For completing this trial you will get to choose a food treat from our selection. After completing this trial you will get a rest break.</w:t>
       </w:r>
     </w:p>
     <w:p>
@@ -2323,16 +2343,24 @@
           <w:rFonts w:ascii="Arial" w:cs="Arial" w:eastAsia="Arial" w:hAnsi="Arial"/>
           <w:rtl w:val="0"/>
         </w:rPr>
-        <w:t xml:space="preserve"> That was great! Here is your reward token.</w:t>
-      </w:r>
-    </w:p>
-    <w:p>
-      <w:pPr>
-        <w:ind w:firstLine="0"/>
-        <w:rPr>
-          <w:rFonts w:ascii="Arial" w:cs="Arial" w:eastAsia="Arial" w:hAnsi="Arial"/>
-        </w:rPr>
-      </w:pPr>
+        <w:t xml:space="preserve"> That was great! Here is your treat. (You can only eat it after this trial)</w:t>
+      </w:r>
+    </w:p>
+    <w:p>
+      <w:pPr>
+        <w:ind w:firstLine="0"/>
+        <w:rPr>
+          <w:rFonts w:ascii="Arial" w:cs="Arial" w:eastAsia="Arial" w:hAnsi="Arial"/>
+        </w:rPr>
+      </w:pPr>
+      <w:sdt>
+        <w:sdtPr>
+          <w:tag w:val="goog_rdk_6"/>
+        </w:sdtPr>
+        <w:sdtContent>
+          <w:commentRangeStart w:id="6"/>
+        </w:sdtContent>
+      </w:sdt>
       <w:r>
         <w:rPr>
           <w:rtl w:val="0"/>
@@ -2359,7 +2387,18 @@
           <w:rFonts w:ascii="Arial" w:cs="Arial" w:eastAsia="Arial" w:hAnsi="Arial"/>
           <w:rtl w:val="0"/>
         </w:rPr>
-        <w:t xml:space="preserve"> This is a regular trial. After completing this trial you will get a 2-min rest break.</w:t>
+        <w:t xml:space="preserve"> For this next quarter mile, after completing this trial you will get a rest break</w:t>
+      </w:r>
+      <w:commentRangeEnd w:id="6"/>
+      <w:r>
+        <w:commentReference w:id="6"/>
+      </w:r>
+      <w:r>
+        <w:rPr>
+          <w:rFonts w:ascii="Arial" w:cs="Arial" w:eastAsia="Arial" w:hAnsi="Arial"/>
+          <w:rtl w:val="0"/>
+        </w:rPr>
+        <w:t xml:space="preserve">.</w:t>
       </w:r>
     </w:p>
     <w:p>
@@ -2395,7 +2434,7 @@
           <w:rFonts w:ascii="Arial" w:cs="Arial" w:eastAsia="Arial" w:hAnsi="Arial"/>
           <w:rtl w:val="0"/>
         </w:rPr>
-        <w:t xml:space="preserve">This is your final trial. We would now like you to ride a kilometer. The faster you go, the more reward you will receive, upto a maximum of $10. </w:t>
+        <w:t xml:space="preserve">This is your final trial. We would now like you to ride a quarter-mile (400m) as fast as you can. The faster you go (relative to your previous trials), the more treats you could receive. </w:t>
       </w:r>
     </w:p>
     <w:p>
@@ -2459,7 +2498,7 @@
           <w:rFonts w:ascii="Arial" w:cs="Arial" w:eastAsia="Arial" w:hAnsi="Arial"/>
           <w:rtl w:val="0"/>
         </w:rPr>
-        <w:t xml:space="preserve">That was great! You earned the maximum reward of $10. </w:t>
+        <w:t xml:space="preserve">That was great! You can pick 2(?) food treats. </w:t>
       </w:r>
     </w:p>
     <w:p>
@@ -3391,10 +3430,10 @@
       </w:pPr>
       <w:sdt>
         <w:sdtPr>
-          <w:tag w:val="goog_rdk_3"/>
+          <w:tag w:val="goog_rdk_7"/>
         </w:sdtPr>
         <w:sdtContent>
-          <w:commentRangeStart w:id="3"/>
+          <w:commentRangeStart w:id="7"/>
         </w:sdtContent>
       </w:sdt>
       <w:r>
@@ -3405,9 +3444,9 @@
         </w:rPr>
         <w:t xml:space="preserve">Data analysis</w:t>
       </w:r>
-      <w:commentRangeEnd w:id="3"/>
-      <w:r>
-        <w:commentReference w:id="3"/>
+      <w:commentRangeEnd w:id="7"/>
+      <w:r>
+        <w:commentReference w:id="7"/>
       </w:r>
       <w:r>
         <w:rPr>
@@ -4492,10 +4531,10 @@
       </w:pPr>
       <w:sdt>
         <w:sdtPr>
-          <w:tag w:val="goog_rdk_4"/>
+          <w:tag w:val="goog_rdk_8"/>
         </w:sdtPr>
         <w:sdtContent>
-          <w:commentRangeStart w:id="4"/>
+          <w:commentRangeStart w:id="8"/>
         </w:sdtContent>
       </w:sdt>
       <w:r>
@@ -4507,9 +4546,9 @@
         </w:rPr>
         <w:t xml:space="preserve">COMPENSATION</w:t>
       </w:r>
-      <w:commentRangeEnd w:id="4"/>
-      <w:r>
-        <w:commentReference w:id="4"/>
+      <w:commentRangeEnd w:id="8"/>
+      <w:r>
+        <w:commentReference w:id="8"/>
       </w:r>
       <w:r>
         <w:rPr>
@@ -6267,7 +6306,7 @@
       </w:r>
     </w:p>
   </w:comment>
-  <w:comment w:author="Ross Wilkinson" w:id="4" w:date="2021-04-02T00:02:28Z">
+  <w:comment w:author="Ross Wilkinson" w:id="8" w:date="2021-04-02T00:02:28Z">
     <w:p>
       <w:pPr>
         <w:keepNext w:val="0"/>
@@ -6317,7 +6356,7 @@
       </w:r>
     </w:p>
   </w:comment>
-  <w:comment w:author="Ross Wilkinson" w:id="3" w:date="2021-04-13T17:33:33Z">
+  <w:comment w:author="Ross Wilkinson" w:id="7" w:date="2021-04-13T17:33:33Z">
     <w:p>
       <w:pPr>
         <w:keepNext w:val="0"/>
@@ -6367,7 +6406,7 @@
       </w:r>
     </w:p>
   </w:comment>
-  <w:comment w:author="Ross Wilkinson" w:id="1" w:date="2021-04-01T21:45:05Z">
+  <w:comment w:author="Robbie Courter" w:id="4" w:date="2021-05-12T16:42:38Z">
     <w:p>
       <w:pPr>
         <w:keepNext w:val="0"/>
@@ -6413,11 +6452,9 @@
           <w:vertAlign w:val="baseline"/>
           <w:rtl w:val="0"/>
         </w:rPr>
-        <w:t xml:space="preserve">Add section on the effect of reward on movement vigor in other tasks (reaching, saccades, walking).</w:t>
-      </w:r>
-    </w:p>
-  </w:comment>
-  <w:comment w:author="Robbie Courter" w:id="2" w:date="2021-05-12T16:42:38Z">
+        <w:t xml:space="preserve">Notes from 5/12/2021 Meeting: </w:t>
+      </w:r>
+    </w:p>
     <w:p>
       <w:pPr>
         <w:keepNext w:val="0"/>
@@ -6463,7 +6500,7 @@
           <w:vertAlign w:val="baseline"/>
           <w:rtl w:val="0"/>
         </w:rPr>
-        <w:t xml:space="preserve">Notes from 5/12/2021 Meeting: </w:t>
+        <w:t xml:space="preserve">- Food/treat rewards. Mix bag of stuff like granola bars, nuts, candy, etc. that they can choose from. They can eat during their rest break or save until later. </w:t>
       </w:r>
     </w:p>
     <w:p>
@@ -6511,7 +6548,7 @@
           <w:vertAlign w:val="baseline"/>
           <w:rtl w:val="0"/>
         </w:rPr>
-        <w:t xml:space="preserve">- Food/treat rewards. Mix bag of stuff like granola bars, nuts, candy, etc. that they can choose from. They can eat during their rest break or save until later. </w:t>
+        <w:t xml:space="preserve">- NO money, except for TT. "Now you can supplement your monetary compensation based on your performance, up to $10."</w:t>
       </w:r>
     </w:p>
     <w:p>
@@ -6559,7 +6596,7 @@
           <w:vertAlign w:val="baseline"/>
           <w:rtl w:val="0"/>
         </w:rPr>
-        <w:t xml:space="preserve">- NO money, except for TT. "Now you can supplement your monetary compensation based on your performance, up to $10."</w:t>
+        <w:t xml:space="preserve">- Fixed time per trial (i.e., 10min or 8min). Reinforce that they cannot control how long they will be in the lab. </w:t>
       </w:r>
     </w:p>
     <w:p>
@@ -6607,7 +6644,7 @@
           <w:vertAlign w:val="baseline"/>
           <w:rtl w:val="0"/>
         </w:rPr>
-        <w:t xml:space="preserve">- Fixed time per trial (i.e., 10min or 8min). Reinforce that they cannot control how long they will be in the lab. </w:t>
+        <w:t xml:space="preserve">- "You'll be riding a series of 1km trials and will be here for a full hour." </w:t>
       </w:r>
     </w:p>
     <w:p>
@@ -6655,7 +6692,7 @@
           <w:vertAlign w:val="baseline"/>
           <w:rtl w:val="0"/>
         </w:rPr>
-        <w:t xml:space="preserve">- "You'll be riding a series of 1km trials and will be here for a full hour." </w:t>
+        <w:t xml:space="preserve">- "The entire experiment will take 1 hour, you'll be riding bouts of 1km and we will give you plenty of race in-between trials." </w:t>
       </w:r>
     </w:p>
     <w:p>
@@ -6703,7 +6740,7 @@
           <w:vertAlign w:val="baseline"/>
           <w:rtl w:val="0"/>
         </w:rPr>
-        <w:t xml:space="preserve">- "The entire experiment will take 1 hour, you'll be riding bouts of 1km and we will give you plenty of race in-between trials." </w:t>
+        <w:t xml:space="preserve">- Don't want participants to change how they economize in each trial. </w:t>
       </w:r>
     </w:p>
     <w:p>
@@ -6751,7 +6788,7 @@
           <w:vertAlign w:val="baseline"/>
           <w:rtl w:val="0"/>
         </w:rPr>
-        <w:t xml:space="preserve">- Don't want participants to change how they economize in each trial. </w:t>
+        <w:t xml:space="preserve">- Add baseline trial: FAML -&gt; BASELINE -&gt; ABBA/BAAB -&gt; TT</w:t>
       </w:r>
     </w:p>
     <w:p>
@@ -6799,7 +6836,7 @@
           <w:vertAlign w:val="baseline"/>
           <w:rtl w:val="0"/>
         </w:rPr>
-        <w:t xml:space="preserve">- Add baseline trial: FAML -&gt; BASELINE -&gt; ABBA/BAAB -&gt; TT</w:t>
+        <w:t xml:space="preserve">- FAML: shift through each gear for 20s, now shift back up to the easiest gear. Stop. Now we'll practice starting a 1km trial. Start from the easiest gear and shift to the gear you think you may like to ride in.</w:t>
       </w:r>
     </w:p>
     <w:p>
@@ -6847,9 +6884,11 @@
           <w:vertAlign w:val="baseline"/>
           <w:rtl w:val="0"/>
         </w:rPr>
-        <w:t xml:space="preserve">- FAML: shift through each gear for 20s, now shift back up to the easiest gear. Stop. Now we'll practice starting a 1km trial. Start from the easiest gear and shift to the gear you think you may like to ride in.</w:t>
-      </w:r>
-    </w:p>
+        <w:t xml:space="preserve">- BASELINE: Shift back to the easiest gear again. Now we'd like you to practice riding 1km however you'd like.</w:t>
+      </w:r>
+    </w:p>
+  </w:comment>
+  <w:comment w:author="Robbie Courter" w:id="5" w:date="2021-05-19T16:33:31Z">
     <w:p>
       <w:pPr>
         <w:keepNext w:val="0"/>
@@ -6895,7 +6934,675 @@
           <w:vertAlign w:val="baseline"/>
           <w:rtl w:val="0"/>
         </w:rPr>
-        <w:t xml:space="preserve">- BASELINE: Shift back to the easiest gear again. Now we'd like you to practice riding 1km however you'd like.</w:t>
+        <w:t xml:space="preserve">Meeting 5/19/2021 notes:</w:t>
+      </w:r>
+    </w:p>
+    <w:p>
+      <w:pPr>
+        <w:keepNext w:val="0"/>
+        <w:keepLines w:val="0"/>
+        <w:widowControl w:val="0"/>
+        <w:pBdr>
+          <w:top w:space="0" w:sz="0" w:val="nil"/>
+          <w:left w:space="0" w:sz="0" w:val="nil"/>
+          <w:bottom w:space="0" w:sz="0" w:val="nil"/>
+          <w:right w:space="0" w:sz="0" w:val="nil"/>
+          <w:between w:space="0" w:sz="0" w:val="nil"/>
+        </w:pBdr>
+        <w:shd w:fill="auto" w:val="clear"/>
+        <w:spacing w:after="0" w:before="0" w:line="240" w:lineRule="auto"/>
+        <w:ind w:left="0" w:right="0" w:firstLine="0"/>
+        <w:jc w:val="left"/>
+        <w:rPr>
+          <w:rFonts w:ascii="Arial" w:cs="Arial" w:eastAsia="Arial" w:hAnsi="Arial"/>
+          <w:b w:val="0"/>
+          <w:i w:val="0"/>
+          <w:smallCaps w:val="0"/>
+          <w:strike w:val="0"/>
+          <w:color w:val="000000"/>
+          <w:sz w:val="22"/>
+          <w:szCs w:val="22"/>
+          <w:u w:val="none"/>
+          <w:shd w:fill="auto" w:val="clear"/>
+          <w:vertAlign w:val="baseline"/>
+        </w:rPr>
+      </w:pPr>
+      <w:r>
+        <w:rPr>
+          <w:rFonts w:ascii="Arial" w:cs="Arial" w:eastAsia="Arial" w:hAnsi="Arial"/>
+          <w:b w:val="0"/>
+          <w:i w:val="0"/>
+          <w:smallCaps w:val="0"/>
+          <w:strike w:val="0"/>
+          <w:color w:val="000000"/>
+          <w:sz w:val="22"/>
+          <w:szCs w:val="22"/>
+          <w:u w:val="none"/>
+          <w:shd w:fill="auto" w:val="clear"/>
+          <w:vertAlign w:val="baseline"/>
+          <w:rtl w:val="0"/>
+        </w:rPr>
+        <w:t xml:space="preserve">- Try plotting average power (either across full trial, last 30s, etc.</w:t>
+      </w:r>
+    </w:p>
+    <w:p>
+      <w:pPr>
+        <w:keepNext w:val="0"/>
+        <w:keepLines w:val="0"/>
+        <w:widowControl w:val="0"/>
+        <w:pBdr>
+          <w:top w:space="0" w:sz="0" w:val="nil"/>
+          <w:left w:space="0" w:sz="0" w:val="nil"/>
+          <w:bottom w:space="0" w:sz="0" w:val="nil"/>
+          <w:right w:space="0" w:sz="0" w:val="nil"/>
+          <w:between w:space="0" w:sz="0" w:val="nil"/>
+        </w:pBdr>
+        <w:shd w:fill="auto" w:val="clear"/>
+        <w:spacing w:after="0" w:before="0" w:line="240" w:lineRule="auto"/>
+        <w:ind w:left="0" w:right="0" w:firstLine="0"/>
+        <w:jc w:val="left"/>
+        <w:rPr>
+          <w:rFonts w:ascii="Arial" w:cs="Arial" w:eastAsia="Arial" w:hAnsi="Arial"/>
+          <w:b w:val="0"/>
+          <w:i w:val="0"/>
+          <w:smallCaps w:val="0"/>
+          <w:strike w:val="0"/>
+          <w:color w:val="000000"/>
+          <w:sz w:val="22"/>
+          <w:szCs w:val="22"/>
+          <w:u w:val="none"/>
+          <w:shd w:fill="auto" w:val="clear"/>
+          <w:vertAlign w:val="baseline"/>
+        </w:rPr>
+      </w:pPr>
+      <w:r>
+        <w:rPr>
+          <w:rFonts w:ascii="Arial" w:cs="Arial" w:eastAsia="Arial" w:hAnsi="Arial"/>
+          <w:b w:val="0"/>
+          <w:i w:val="0"/>
+          <w:smallCaps w:val="0"/>
+          <w:strike w:val="0"/>
+          <w:color w:val="000000"/>
+          <w:sz w:val="22"/>
+          <w:szCs w:val="22"/>
+          <w:u w:val="none"/>
+          <w:shd w:fill="auto" w:val="clear"/>
+          <w:vertAlign w:val="baseline"/>
+          <w:rtl w:val="0"/>
+        </w:rPr>
+        <w:t xml:space="preserve">- Also try plotting average cadence</w:t>
+      </w:r>
+    </w:p>
+    <w:p>
+      <w:pPr>
+        <w:keepNext w:val="0"/>
+        <w:keepLines w:val="0"/>
+        <w:widowControl w:val="0"/>
+        <w:pBdr>
+          <w:top w:space="0" w:sz="0" w:val="nil"/>
+          <w:left w:space="0" w:sz="0" w:val="nil"/>
+          <w:bottom w:space="0" w:sz="0" w:val="nil"/>
+          <w:right w:space="0" w:sz="0" w:val="nil"/>
+          <w:between w:space="0" w:sz="0" w:val="nil"/>
+        </w:pBdr>
+        <w:shd w:fill="auto" w:val="clear"/>
+        <w:spacing w:after="0" w:before="0" w:line="240" w:lineRule="auto"/>
+        <w:ind w:left="0" w:right="0" w:firstLine="0"/>
+        <w:jc w:val="left"/>
+        <w:rPr>
+          <w:rFonts w:ascii="Arial" w:cs="Arial" w:eastAsia="Arial" w:hAnsi="Arial"/>
+          <w:b w:val="0"/>
+          <w:i w:val="0"/>
+          <w:smallCaps w:val="0"/>
+          <w:strike w:val="0"/>
+          <w:color w:val="000000"/>
+          <w:sz w:val="22"/>
+          <w:szCs w:val="22"/>
+          <w:u w:val="none"/>
+          <w:shd w:fill="auto" w:val="clear"/>
+          <w:vertAlign w:val="baseline"/>
+        </w:rPr>
+      </w:pPr>
+      <w:r>
+        <w:rPr>
+          <w:rFonts w:ascii="Arial" w:cs="Arial" w:eastAsia="Arial" w:hAnsi="Arial"/>
+          <w:b w:val="0"/>
+          <w:i w:val="0"/>
+          <w:smallCaps w:val="0"/>
+          <w:strike w:val="0"/>
+          <w:color w:val="000000"/>
+          <w:sz w:val="22"/>
+          <w:szCs w:val="22"/>
+          <w:u w:val="none"/>
+          <w:shd w:fill="auto" w:val="clear"/>
+          <w:vertAlign w:val="baseline"/>
+          <w:rtl w:val="0"/>
+        </w:rPr>
+        <w:t xml:space="preserve">- Reward effects may not be reflected in finishing time</w:t>
+      </w:r>
+    </w:p>
+  </w:comment>
+  <w:comment w:author="Ross Wilkinson" w:id="1" w:date="2021-04-01T21:45:05Z">
+    <w:p>
+      <w:pPr>
+        <w:keepNext w:val="0"/>
+        <w:keepLines w:val="0"/>
+        <w:widowControl w:val="0"/>
+        <w:pBdr>
+          <w:top w:space="0" w:sz="0" w:val="nil"/>
+          <w:left w:space="0" w:sz="0" w:val="nil"/>
+          <w:bottom w:space="0" w:sz="0" w:val="nil"/>
+          <w:right w:space="0" w:sz="0" w:val="nil"/>
+          <w:between w:space="0" w:sz="0" w:val="nil"/>
+        </w:pBdr>
+        <w:shd w:fill="auto" w:val="clear"/>
+        <w:spacing w:after="0" w:before="0" w:line="240" w:lineRule="auto"/>
+        <w:ind w:left="0" w:right="0" w:firstLine="0"/>
+        <w:jc w:val="left"/>
+        <w:rPr>
+          <w:rFonts w:ascii="Arial" w:cs="Arial" w:eastAsia="Arial" w:hAnsi="Arial"/>
+          <w:b w:val="0"/>
+          <w:i w:val="0"/>
+          <w:smallCaps w:val="0"/>
+          <w:strike w:val="0"/>
+          <w:color w:val="000000"/>
+          <w:sz w:val="22"/>
+          <w:szCs w:val="22"/>
+          <w:u w:val="none"/>
+          <w:shd w:fill="auto" w:val="clear"/>
+          <w:vertAlign w:val="baseline"/>
+        </w:rPr>
+      </w:pPr>
+      <w:r>
+        <w:rPr>
+          <w:rFonts w:ascii="Arial" w:cs="Arial" w:eastAsia="Arial" w:hAnsi="Arial"/>
+          <w:b w:val="0"/>
+          <w:i w:val="0"/>
+          <w:smallCaps w:val="0"/>
+          <w:strike w:val="0"/>
+          <w:color w:val="000000"/>
+          <w:sz w:val="22"/>
+          <w:szCs w:val="22"/>
+          <w:u w:val="none"/>
+          <w:shd w:fill="auto" w:val="clear"/>
+          <w:vertAlign w:val="baseline"/>
+          <w:rtl w:val="0"/>
+        </w:rPr>
+        <w:t xml:space="preserve">Add section on the effect of reward on movement vigor in other tasks (reaching, saccades, walking).</w:t>
+      </w:r>
+    </w:p>
+  </w:comment>
+  <w:comment w:author="Robbie Courter" w:id="6" w:date="2021-06-02T16:28:07Z">
+    <w:p>
+      <w:pPr>
+        <w:keepNext w:val="0"/>
+        <w:keepLines w:val="0"/>
+        <w:widowControl w:val="0"/>
+        <w:pBdr>
+          <w:top w:space="0" w:sz="0" w:val="nil"/>
+          <w:left w:space="0" w:sz="0" w:val="nil"/>
+          <w:bottom w:space="0" w:sz="0" w:val="nil"/>
+          <w:right w:space="0" w:sz="0" w:val="nil"/>
+          <w:between w:space="0" w:sz="0" w:val="nil"/>
+        </w:pBdr>
+        <w:shd w:fill="auto" w:val="clear"/>
+        <w:spacing w:after="0" w:before="0" w:line="240" w:lineRule="auto"/>
+        <w:ind w:left="0" w:right="0" w:firstLine="0"/>
+        <w:jc w:val="left"/>
+        <w:rPr>
+          <w:rFonts w:ascii="Arial" w:cs="Arial" w:eastAsia="Arial" w:hAnsi="Arial"/>
+          <w:b w:val="0"/>
+          <w:i w:val="0"/>
+          <w:smallCaps w:val="0"/>
+          <w:strike w:val="0"/>
+          <w:color w:val="000000"/>
+          <w:sz w:val="22"/>
+          <w:szCs w:val="22"/>
+          <w:u w:val="none"/>
+          <w:shd w:fill="auto" w:val="clear"/>
+          <w:vertAlign w:val="baseline"/>
+        </w:rPr>
+      </w:pPr>
+      <w:r>
+        <w:rPr>
+          <w:rFonts w:ascii="Arial" w:cs="Arial" w:eastAsia="Arial" w:hAnsi="Arial"/>
+          <w:b w:val="0"/>
+          <w:i w:val="0"/>
+          <w:smallCaps w:val="0"/>
+          <w:strike w:val="0"/>
+          <w:color w:val="000000"/>
+          <w:sz w:val="22"/>
+          <w:szCs w:val="22"/>
+          <w:u w:val="none"/>
+          <w:shd w:fill="auto" w:val="clear"/>
+          <w:vertAlign w:val="baseline"/>
+          <w:rtl w:val="0"/>
+        </w:rPr>
+        <w:t xml:space="preserve">Use same script as baseline. Gives us a larger number of "baselines"</w:t>
+      </w:r>
+    </w:p>
+  </w:comment>
+  <w:comment w:author="Robbie Courter" w:id="2" w:date="2021-06-02T16:37:09Z">
+    <w:p>
+      <w:pPr>
+        <w:keepNext w:val="0"/>
+        <w:keepLines w:val="0"/>
+        <w:widowControl w:val="0"/>
+        <w:pBdr>
+          <w:top w:space="0" w:sz="0" w:val="nil"/>
+          <w:left w:space="0" w:sz="0" w:val="nil"/>
+          <w:bottom w:space="0" w:sz="0" w:val="nil"/>
+          <w:right w:space="0" w:sz="0" w:val="nil"/>
+          <w:between w:space="0" w:sz="0" w:val="nil"/>
+        </w:pBdr>
+        <w:shd w:fill="auto" w:val="clear"/>
+        <w:spacing w:after="0" w:before="0" w:line="240" w:lineRule="auto"/>
+        <w:ind w:left="0" w:right="0" w:firstLine="0"/>
+        <w:jc w:val="left"/>
+        <w:rPr>
+          <w:rFonts w:ascii="Arial" w:cs="Arial" w:eastAsia="Arial" w:hAnsi="Arial"/>
+          <w:b w:val="0"/>
+          <w:i w:val="0"/>
+          <w:smallCaps w:val="0"/>
+          <w:strike w:val="0"/>
+          <w:color w:val="000000"/>
+          <w:sz w:val="22"/>
+          <w:szCs w:val="22"/>
+          <w:u w:val="none"/>
+          <w:shd w:fill="auto" w:val="clear"/>
+          <w:vertAlign w:val="baseline"/>
+        </w:rPr>
+      </w:pPr>
+      <w:r>
+        <w:rPr>
+          <w:rFonts w:ascii="Arial" w:cs="Arial" w:eastAsia="Arial" w:hAnsi="Arial"/>
+          <w:b w:val="0"/>
+          <w:i w:val="0"/>
+          <w:smallCaps w:val="0"/>
+          <w:strike w:val="0"/>
+          <w:color w:val="000000"/>
+          <w:sz w:val="22"/>
+          <w:szCs w:val="22"/>
+          <w:u w:val="none"/>
+          <w:shd w:fill="auto" w:val="clear"/>
+          <w:vertAlign w:val="baseline"/>
+          <w:rtl w:val="0"/>
+        </w:rPr>
+        <w:t xml:space="preserve">Maybe around 3 normal/baseline trial between each rewarded condition to act as a bit of a washout.</w:t>
+      </w:r>
+    </w:p>
+    <w:p>
+      <w:pPr>
+        <w:keepNext w:val="0"/>
+        <w:keepLines w:val="0"/>
+        <w:widowControl w:val="0"/>
+        <w:pBdr>
+          <w:top w:space="0" w:sz="0" w:val="nil"/>
+          <w:left w:space="0" w:sz="0" w:val="nil"/>
+          <w:bottom w:space="0" w:sz="0" w:val="nil"/>
+          <w:right w:space="0" w:sz="0" w:val="nil"/>
+          <w:between w:space="0" w:sz="0" w:val="nil"/>
+        </w:pBdr>
+        <w:shd w:fill="auto" w:val="clear"/>
+        <w:spacing w:after="0" w:before="0" w:line="240" w:lineRule="auto"/>
+        <w:ind w:left="0" w:right="0" w:firstLine="0"/>
+        <w:jc w:val="left"/>
+        <w:rPr>
+          <w:rFonts w:ascii="Arial" w:cs="Arial" w:eastAsia="Arial" w:hAnsi="Arial"/>
+          <w:b w:val="0"/>
+          <w:i w:val="0"/>
+          <w:smallCaps w:val="0"/>
+          <w:strike w:val="0"/>
+          <w:color w:val="000000"/>
+          <w:sz w:val="22"/>
+          <w:szCs w:val="22"/>
+          <w:u w:val="none"/>
+          <w:shd w:fill="auto" w:val="clear"/>
+          <w:vertAlign w:val="baseline"/>
+        </w:rPr>
+      </w:pPr>
+      <w:r>
+        <w:rPr>
+          <w:rtl w:val="0"/>
+        </w:rPr>
+      </w:r>
+    </w:p>
+    <w:p>
+      <w:pPr>
+        <w:keepNext w:val="0"/>
+        <w:keepLines w:val="0"/>
+        <w:widowControl w:val="0"/>
+        <w:pBdr>
+          <w:top w:space="0" w:sz="0" w:val="nil"/>
+          <w:left w:space="0" w:sz="0" w:val="nil"/>
+          <w:bottom w:space="0" w:sz="0" w:val="nil"/>
+          <w:right w:space="0" w:sz="0" w:val="nil"/>
+          <w:between w:space="0" w:sz="0" w:val="nil"/>
+        </w:pBdr>
+        <w:shd w:fill="auto" w:val="clear"/>
+        <w:spacing w:after="0" w:before="0" w:line="240" w:lineRule="auto"/>
+        <w:ind w:left="0" w:right="0" w:firstLine="0"/>
+        <w:jc w:val="left"/>
+        <w:rPr>
+          <w:rFonts w:ascii="Arial" w:cs="Arial" w:eastAsia="Arial" w:hAnsi="Arial"/>
+          <w:b w:val="0"/>
+          <w:i w:val="0"/>
+          <w:smallCaps w:val="0"/>
+          <w:strike w:val="0"/>
+          <w:color w:val="000000"/>
+          <w:sz w:val="22"/>
+          <w:szCs w:val="22"/>
+          <w:u w:val="none"/>
+          <w:shd w:fill="auto" w:val="clear"/>
+          <w:vertAlign w:val="baseline"/>
+        </w:rPr>
+      </w:pPr>
+      <w:r>
+        <w:rPr>
+          <w:rFonts w:ascii="Arial" w:cs="Arial" w:eastAsia="Arial" w:hAnsi="Arial"/>
+          <w:b w:val="0"/>
+          <w:i w:val="0"/>
+          <w:smallCaps w:val="0"/>
+          <w:strike w:val="0"/>
+          <w:color w:val="000000"/>
+          <w:sz w:val="22"/>
+          <w:szCs w:val="22"/>
+          <w:u w:val="none"/>
+          <w:shd w:fill="auto" w:val="clear"/>
+          <w:vertAlign w:val="baseline"/>
+          <w:rtl w:val="0"/>
+        </w:rPr>
+        <w:t xml:space="preserve">Still let them eat the treat after a RWD trial. If we see a flatline or saturation effect after the first reward, maybe then transition to not allowing them to eat it for the next pilot.</w:t>
+      </w:r>
+    </w:p>
+  </w:comment>
+  <w:comment w:author="Robbie Courter" w:id="3" w:date="2021-06-02T16:39:06Z">
+    <w:p>
+      <w:pPr>
+        <w:keepNext w:val="0"/>
+        <w:keepLines w:val="0"/>
+        <w:widowControl w:val="0"/>
+        <w:pBdr>
+          <w:top w:space="0" w:sz="0" w:val="nil"/>
+          <w:left w:space="0" w:sz="0" w:val="nil"/>
+          <w:bottom w:space="0" w:sz="0" w:val="nil"/>
+          <w:right w:space="0" w:sz="0" w:val="nil"/>
+          <w:between w:space="0" w:sz="0" w:val="nil"/>
+        </w:pBdr>
+        <w:shd w:fill="auto" w:val="clear"/>
+        <w:spacing w:after="0" w:before="0" w:line="240" w:lineRule="auto"/>
+        <w:ind w:left="0" w:right="0" w:firstLine="0"/>
+        <w:jc w:val="left"/>
+        <w:rPr>
+          <w:rFonts w:ascii="Arial" w:cs="Arial" w:eastAsia="Arial" w:hAnsi="Arial"/>
+          <w:b w:val="0"/>
+          <w:i w:val="0"/>
+          <w:smallCaps w:val="0"/>
+          <w:strike w:val="0"/>
+          <w:color w:val="000000"/>
+          <w:sz w:val="22"/>
+          <w:szCs w:val="22"/>
+          <w:u w:val="none"/>
+          <w:shd w:fill="auto" w:val="clear"/>
+          <w:vertAlign w:val="baseline"/>
+        </w:rPr>
+      </w:pPr>
+      <w:r>
+        <w:rPr>
+          <w:rFonts w:ascii="Arial" w:cs="Arial" w:eastAsia="Arial" w:hAnsi="Arial"/>
+          <w:b w:val="0"/>
+          <w:i w:val="0"/>
+          <w:smallCaps w:val="0"/>
+          <w:strike w:val="0"/>
+          <w:color w:val="000000"/>
+          <w:sz w:val="22"/>
+          <w:szCs w:val="22"/>
+          <w:u w:val="none"/>
+          <w:shd w:fill="auto" w:val="clear"/>
+          <w:vertAlign w:val="baseline"/>
+          <w:rtl w:val="0"/>
+        </w:rPr>
+        <w:t xml:space="preserve">0.25mi / 400m trials:</w:t>
+      </w:r>
+    </w:p>
+    <w:p>
+      <w:pPr>
+        <w:keepNext w:val="0"/>
+        <w:keepLines w:val="0"/>
+        <w:widowControl w:val="0"/>
+        <w:pBdr>
+          <w:top w:space="0" w:sz="0" w:val="nil"/>
+          <w:left w:space="0" w:sz="0" w:val="nil"/>
+          <w:bottom w:space="0" w:sz="0" w:val="nil"/>
+          <w:right w:space="0" w:sz="0" w:val="nil"/>
+          <w:between w:space="0" w:sz="0" w:val="nil"/>
+        </w:pBdr>
+        <w:shd w:fill="auto" w:val="clear"/>
+        <w:spacing w:after="0" w:before="0" w:line="240" w:lineRule="auto"/>
+        <w:ind w:left="0" w:right="0" w:firstLine="0"/>
+        <w:jc w:val="left"/>
+        <w:rPr>
+          <w:rFonts w:ascii="Arial" w:cs="Arial" w:eastAsia="Arial" w:hAnsi="Arial"/>
+          <w:b w:val="0"/>
+          <w:i w:val="0"/>
+          <w:smallCaps w:val="0"/>
+          <w:strike w:val="0"/>
+          <w:color w:val="000000"/>
+          <w:sz w:val="22"/>
+          <w:szCs w:val="22"/>
+          <w:u w:val="none"/>
+          <w:shd w:fill="auto" w:val="clear"/>
+          <w:vertAlign w:val="baseline"/>
+        </w:rPr>
+      </w:pPr>
+      <w:r>
+        <w:rPr>
+          <w:rFonts w:ascii="Arial" w:cs="Arial" w:eastAsia="Arial" w:hAnsi="Arial"/>
+          <w:b w:val="0"/>
+          <w:i w:val="0"/>
+          <w:smallCaps w:val="0"/>
+          <w:strike w:val="0"/>
+          <w:color w:val="000000"/>
+          <w:sz w:val="22"/>
+          <w:szCs w:val="22"/>
+          <w:u w:val="none"/>
+          <w:shd w:fill="auto" w:val="clear"/>
+          <w:vertAlign w:val="baseline"/>
+          <w:rtl w:val="0"/>
+        </w:rPr>
+        <w:t xml:space="preserve">FAML</w:t>
+      </w:r>
+    </w:p>
+    <w:p>
+      <w:pPr>
+        <w:keepNext w:val="0"/>
+        <w:keepLines w:val="0"/>
+        <w:widowControl w:val="0"/>
+        <w:pBdr>
+          <w:top w:space="0" w:sz="0" w:val="nil"/>
+          <w:left w:space="0" w:sz="0" w:val="nil"/>
+          <w:bottom w:space="0" w:sz="0" w:val="nil"/>
+          <w:right w:space="0" w:sz="0" w:val="nil"/>
+          <w:between w:space="0" w:sz="0" w:val="nil"/>
+        </w:pBdr>
+        <w:shd w:fill="auto" w:val="clear"/>
+        <w:spacing w:after="0" w:before="0" w:line="240" w:lineRule="auto"/>
+        <w:ind w:left="0" w:right="0" w:firstLine="0"/>
+        <w:jc w:val="left"/>
+        <w:rPr>
+          <w:rFonts w:ascii="Arial" w:cs="Arial" w:eastAsia="Arial" w:hAnsi="Arial"/>
+          <w:b w:val="0"/>
+          <w:i w:val="0"/>
+          <w:smallCaps w:val="0"/>
+          <w:strike w:val="0"/>
+          <w:color w:val="000000"/>
+          <w:sz w:val="22"/>
+          <w:szCs w:val="22"/>
+          <w:u w:val="none"/>
+          <w:shd w:fill="auto" w:val="clear"/>
+          <w:vertAlign w:val="baseline"/>
+        </w:rPr>
+      </w:pPr>
+      <w:r>
+        <w:rPr>
+          <w:rFonts w:ascii="Arial" w:cs="Arial" w:eastAsia="Arial" w:hAnsi="Arial"/>
+          <w:b w:val="0"/>
+          <w:i w:val="0"/>
+          <w:smallCaps w:val="0"/>
+          <w:strike w:val="0"/>
+          <w:color w:val="000000"/>
+          <w:sz w:val="22"/>
+          <w:szCs w:val="22"/>
+          <w:u w:val="none"/>
+          <w:shd w:fill="auto" w:val="clear"/>
+          <w:vertAlign w:val="baseline"/>
+          <w:rtl w:val="0"/>
+        </w:rPr>
+        <w:t xml:space="preserve">Baseline</w:t>
+      </w:r>
+    </w:p>
+    <w:p>
+      <w:pPr>
+        <w:keepNext w:val="0"/>
+        <w:keepLines w:val="0"/>
+        <w:widowControl w:val="0"/>
+        <w:pBdr>
+          <w:top w:space="0" w:sz="0" w:val="nil"/>
+          <w:left w:space="0" w:sz="0" w:val="nil"/>
+          <w:bottom w:space="0" w:sz="0" w:val="nil"/>
+          <w:right w:space="0" w:sz="0" w:val="nil"/>
+          <w:between w:space="0" w:sz="0" w:val="nil"/>
+        </w:pBdr>
+        <w:shd w:fill="auto" w:val="clear"/>
+        <w:spacing w:after="0" w:before="0" w:line="240" w:lineRule="auto"/>
+        <w:ind w:left="0" w:right="0" w:firstLine="0"/>
+        <w:jc w:val="left"/>
+        <w:rPr>
+          <w:rFonts w:ascii="Arial" w:cs="Arial" w:eastAsia="Arial" w:hAnsi="Arial"/>
+          <w:b w:val="0"/>
+          <w:i w:val="0"/>
+          <w:smallCaps w:val="0"/>
+          <w:strike w:val="0"/>
+          <w:color w:val="000000"/>
+          <w:sz w:val="22"/>
+          <w:szCs w:val="22"/>
+          <w:u w:val="none"/>
+          <w:shd w:fill="auto" w:val="clear"/>
+          <w:vertAlign w:val="baseline"/>
+        </w:rPr>
+      </w:pPr>
+      <w:r>
+        <w:rPr>
+          <w:rFonts w:ascii="Arial" w:cs="Arial" w:eastAsia="Arial" w:hAnsi="Arial"/>
+          <w:b w:val="0"/>
+          <w:i w:val="0"/>
+          <w:smallCaps w:val="0"/>
+          <w:strike w:val="0"/>
+          <w:color w:val="000000"/>
+          <w:sz w:val="22"/>
+          <w:szCs w:val="22"/>
+          <w:u w:val="none"/>
+          <w:shd w:fill="auto" w:val="clear"/>
+          <w:vertAlign w:val="baseline"/>
+          <w:rtl w:val="0"/>
+        </w:rPr>
+        <w:t xml:space="preserve">Normal-Normal-RWD </w:t>
+      </w:r>
+    </w:p>
+    <w:p>
+      <w:pPr>
+        <w:keepNext w:val="0"/>
+        <w:keepLines w:val="0"/>
+        <w:widowControl w:val="0"/>
+        <w:pBdr>
+          <w:top w:space="0" w:sz="0" w:val="nil"/>
+          <w:left w:space="0" w:sz="0" w:val="nil"/>
+          <w:bottom w:space="0" w:sz="0" w:val="nil"/>
+          <w:right w:space="0" w:sz="0" w:val="nil"/>
+          <w:between w:space="0" w:sz="0" w:val="nil"/>
+        </w:pBdr>
+        <w:shd w:fill="auto" w:val="clear"/>
+        <w:spacing w:after="0" w:before="0" w:line="240" w:lineRule="auto"/>
+        <w:ind w:left="0" w:right="0" w:firstLine="0"/>
+        <w:jc w:val="left"/>
+        <w:rPr>
+          <w:rFonts w:ascii="Arial" w:cs="Arial" w:eastAsia="Arial" w:hAnsi="Arial"/>
+          <w:b w:val="0"/>
+          <w:i w:val="0"/>
+          <w:smallCaps w:val="0"/>
+          <w:strike w:val="0"/>
+          <w:color w:val="000000"/>
+          <w:sz w:val="22"/>
+          <w:szCs w:val="22"/>
+          <w:u w:val="none"/>
+          <w:shd w:fill="auto" w:val="clear"/>
+          <w:vertAlign w:val="baseline"/>
+        </w:rPr>
+      </w:pPr>
+      <w:r>
+        <w:rPr>
+          <w:rFonts w:ascii="Arial" w:cs="Arial" w:eastAsia="Arial" w:hAnsi="Arial"/>
+          <w:b w:val="0"/>
+          <w:i w:val="0"/>
+          <w:smallCaps w:val="0"/>
+          <w:strike w:val="0"/>
+          <w:color w:val="000000"/>
+          <w:sz w:val="22"/>
+          <w:szCs w:val="22"/>
+          <w:u w:val="none"/>
+          <w:shd w:fill="auto" w:val="clear"/>
+          <w:vertAlign w:val="baseline"/>
+          <w:rtl w:val="0"/>
+        </w:rPr>
+        <w:t xml:space="preserve">Normal-Normal-RWD</w:t>
+      </w:r>
+    </w:p>
+    <w:p>
+      <w:pPr>
+        <w:keepNext w:val="0"/>
+        <w:keepLines w:val="0"/>
+        <w:widowControl w:val="0"/>
+        <w:pBdr>
+          <w:top w:space="0" w:sz="0" w:val="nil"/>
+          <w:left w:space="0" w:sz="0" w:val="nil"/>
+          <w:bottom w:space="0" w:sz="0" w:val="nil"/>
+          <w:right w:space="0" w:sz="0" w:val="nil"/>
+          <w:between w:space="0" w:sz="0" w:val="nil"/>
+        </w:pBdr>
+        <w:shd w:fill="auto" w:val="clear"/>
+        <w:spacing w:after="0" w:before="0" w:line="240" w:lineRule="auto"/>
+        <w:ind w:left="0" w:right="0" w:firstLine="0"/>
+        <w:jc w:val="left"/>
+        <w:rPr>
+          <w:rFonts w:ascii="Arial" w:cs="Arial" w:eastAsia="Arial" w:hAnsi="Arial"/>
+          <w:b w:val="0"/>
+          <w:i w:val="0"/>
+          <w:smallCaps w:val="0"/>
+          <w:strike w:val="0"/>
+          <w:color w:val="000000"/>
+          <w:sz w:val="22"/>
+          <w:szCs w:val="22"/>
+          <w:u w:val="none"/>
+          <w:shd w:fill="auto" w:val="clear"/>
+          <w:vertAlign w:val="baseline"/>
+        </w:rPr>
+      </w:pPr>
+      <w:r>
+        <w:rPr>
+          <w:rFonts w:ascii="Arial" w:cs="Arial" w:eastAsia="Arial" w:hAnsi="Arial"/>
+          <w:b w:val="0"/>
+          <w:i w:val="0"/>
+          <w:smallCaps w:val="0"/>
+          <w:strike w:val="0"/>
+          <w:color w:val="000000"/>
+          <w:sz w:val="22"/>
+          <w:szCs w:val="22"/>
+          <w:u w:val="none"/>
+          <w:shd w:fill="auto" w:val="clear"/>
+          <w:vertAlign w:val="baseline"/>
+          <w:rtl w:val="0"/>
+        </w:rPr>
+        <w:t xml:space="preserve">TT</w:t>
       </w:r>
     </w:p>
   </w:comment>
@@ -6904,11 +7611,15 @@
 
 <file path=word/commentsExtended.xml><?xml version="1.0" encoding="utf-8"?>
 <w15:commentsEx xmlns:mc="http://schemas.openxmlformats.org/markup-compatibility/2006" xmlns:o="urn:schemas-microsoft-com:office:office" xmlns:r="http://schemas.openxmlformats.org/officeDocument/2006/relationships" xmlns:m="http://schemas.openxmlformats.org/officeDocument/2006/math" xmlns:v="urn:schemas-microsoft-com:vml" xmlns:wp="http://schemas.openxmlformats.org/drawingml/2006/wordprocessingDrawing" xmlns:w10="urn:schemas-microsoft-com:office:word" xmlns:w="http://schemas.openxmlformats.org/wordprocessingml/2006/main" xmlns:wne="http://schemas.microsoft.com/office/word/2006/wordml" xmlns:sl="http://schemas.openxmlformats.org/schemaLibrary/2006/main" xmlns:a="http://schemas.openxmlformats.org/drawingml/2006/main" xmlns:pic="http://schemas.openxmlformats.org/drawingml/2006/picture" xmlns:c="http://schemas.openxmlformats.org/drawingml/2006/chart" xmlns:lc="http://schemas.openxmlformats.org/drawingml/2006/lockedCanvas" xmlns:dgm="http://schemas.openxmlformats.org/drawingml/2006/diagram" xmlns:wps="http://schemas.microsoft.com/office/word/2010/wordprocessingShape" xmlns:wpg="http://schemas.microsoft.com/office/word/2010/wordprocessingGroup" xmlns:w14="http://schemas.microsoft.com/office/word/2010/wordml" xmlns:w15="http://schemas.microsoft.com/office/word/2012/wordml">
-  <w15:commentEx w15:paraId="000000F0" w15:done="0"/>
-  <w15:commentEx w15:paraId="000000F1" w15:done="0"/>
   <w15:commentEx w15:paraId="000000F2" w15:done="0"/>
   <w15:commentEx w15:paraId="000000F3" w15:done="0"/>
-  <w15:commentEx w15:paraId="000000FD" w15:done="0"/>
+  <w15:commentEx w15:paraId="000000F4" w15:done="0"/>
+  <w15:commentEx w15:paraId="000000FE" w15:done="0"/>
+  <w15:commentEx w15:paraId="00000102" w15:paraIdParent="000000FE" w15:done="0"/>
+  <w15:commentEx w15:paraId="00000103" w15:done="0"/>
+  <w15:commentEx w15:paraId="00000104" w15:done="0"/>
+  <w15:commentEx w15:paraId="00000107" w15:done="0"/>
+  <w15:commentEx w15:paraId="0000010D" w15:paraIdParent="00000107" w15:done="0"/>
 </w15:commentsEx>
 </file>
 
@@ -9907,7 +10618,7 @@
 
 <file path=customXML/item1.xml><?xml version="1.0" encoding="utf-8"?>
 <go:gDocsCustomXmlDataStorage xmlns:go="http://customooxmlschemas.google.com/" xmlns:r="http://schemas.openxmlformats.org/officeDocument/2006/relationships">
-  <go:docsCustomData xmlns:go="http://customooxmlschemas.google.com/" roundtripDataSignature="AMtx7mgwHuMd7lZmg1Ev6ZcfRtbOVK5maA==">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</go:docsCustomData>
+  <go:docsCustomData xmlns:go="http://customooxmlschemas.google.com/" roundtripDataSignature="AMtx7mhA94i8v92CFeoGL1QTtc+O1FnLyg==">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</go:docsCustomData>
 </go:gDocsCustomXmlDataStorage>
 </file>
 

</xml_diff>

<commit_message>
add data for pilot 07
</commit_message>
<xml_diff>
--- a/docs/hrp-503_vigorousCycling_protocol.docx
+++ b/docs/hrp-503_vigorousCycling_protocol.docx
@@ -31,12 +31,12 @@
             <wp:extent cx="2863215" cy="1430655"/>
             <wp:effectExtent b="0" l="0" r="0" t="0"/>
             <wp:wrapSquare wrapText="bothSides" distB="0" distT="0" distL="0" distR="0"/>
-            <wp:docPr id="3" name="image1.jpg"/>
+            <wp:docPr id="3" name="image2.jpg"/>
             <a:graphic>
               <a:graphicData uri="http://schemas.openxmlformats.org/drawingml/2006/picture">
                 <pic:pic>
                   <pic:nvPicPr>
-                    <pic:cNvPr id="0" name="image1.jpg"/>
+                    <pic:cNvPr id="0" name="image2.jpg"/>
                     <pic:cNvPicPr preferRelativeResize="0"/>
                   </pic:nvPicPr>
                   <pic:blipFill>
@@ -330,33 +330,73 @@
         </w:rPr>
         <w:t xml:space="preserve">Name: </w:t>
       </w:r>
+      <w:hyperlink r:id="rId10">
+        <w:r>
+          <w:rPr>
+            <w:color w:val="0000ee"/>
+            <w:u w:val="single"/>
+            <w:shd w:fill="auto" w:val="clear"/>
+            <w:rtl w:val="0"/>
+          </w:rPr>
+          <w:t xml:space="preserve">Rodger Kram</w:t>
+        </w:r>
+      </w:hyperlink>
+      <w:r>
+        <w:rPr>
+          <w:rtl w:val="0"/>
+        </w:rPr>
+      </w:r>
+    </w:p>
+    <w:p>
+      <w:pPr>
+        <w:ind w:firstLine="0"/>
+        <w:rPr>
+          <w:rFonts w:ascii="Arial" w:cs="Arial" w:eastAsia="Arial" w:hAnsi="Arial"/>
+        </w:rPr>
+      </w:pPr>
+      <w:r>
+        <w:rPr>
+          <w:rFonts w:ascii="Arial" w:cs="Arial" w:eastAsia="Arial" w:hAnsi="Arial"/>
+          <w:rtl w:val="0"/>
+        </w:rPr>
+        <w:t xml:space="preserve">Telephone: </w:t>
+      </w:r>
       <w:r>
         <w:rPr>
           <w:rFonts w:ascii="Arial" w:cs="Arial" w:eastAsia="Arial" w:hAnsi="Arial"/>
           <w:color w:val="808080"/>
           <w:rtl w:val="0"/>
         </w:rPr>
-        <w:t xml:space="preserve">Rodger Kram</w:t>
-      </w:r>
-      <w:r>
-        <w:rPr>
-          <w:rtl w:val="0"/>
-        </w:rPr>
-      </w:r>
-    </w:p>
-    <w:p>
-      <w:pPr>
-        <w:ind w:firstLine="0"/>
-        <w:rPr>
-          <w:rFonts w:ascii="Arial" w:cs="Arial" w:eastAsia="Arial" w:hAnsi="Arial"/>
-        </w:rPr>
-      </w:pPr>
-      <w:r>
-        <w:rPr>
-          <w:rFonts w:ascii="Arial" w:cs="Arial" w:eastAsia="Arial" w:hAnsi="Arial"/>
-          <w:rtl w:val="0"/>
-        </w:rPr>
-        <w:t xml:space="preserve">Telephone: </w:t>
+        <w:t xml:space="preserve">303-492-7984</w:t>
+      </w:r>
+      <w:r>
+        <w:rPr>
+          <w:rtl w:val="0"/>
+        </w:rPr>
+      </w:r>
+    </w:p>
+    <w:p>
+      <w:pPr>
+        <w:ind w:firstLine="0"/>
+        <w:rPr>
+          <w:rFonts w:ascii="Arial" w:cs="Arial" w:eastAsia="Arial" w:hAnsi="Arial"/>
+          <w:b w:val="1"/>
+        </w:rPr>
+      </w:pPr>
+      <w:r>
+        <w:rPr>
+          <w:rFonts w:ascii="Arial" w:cs="Arial" w:eastAsia="Arial" w:hAnsi="Arial"/>
+          <w:rtl w:val="0"/>
+        </w:rPr>
+        <w:t xml:space="preserve">Email</w:t>
+      </w:r>
+      <w:r>
+        <w:rPr>
+          <w:rFonts w:ascii="Arial" w:cs="Arial" w:eastAsia="Arial" w:hAnsi="Arial"/>
+          <w:b w:val="1"/>
+          <w:rtl w:val="0"/>
+        </w:rPr>
+        <w:t xml:space="preserve">: </w:t>
       </w:r>
       <w:r>
         <w:rPr>
@@ -364,152 +404,131 @@
           <w:color w:val="808080"/>
           <w:rtl w:val="0"/>
         </w:rPr>
-        <w:t xml:space="preserve">303-492-7984</w:t>
-      </w:r>
-      <w:r>
-        <w:rPr>
-          <w:rtl w:val="0"/>
-        </w:rPr>
-      </w:r>
-    </w:p>
-    <w:p>
-      <w:pPr>
-        <w:ind w:firstLine="0"/>
+        <w:t xml:space="preserve">rodger.kram@colorado.edu</w:t>
+      </w:r>
+      <w:r>
+        <w:rPr>
+          <w:rtl w:val="0"/>
+        </w:rPr>
+      </w:r>
+    </w:p>
+    <w:p>
+      <w:pPr>
+        <w:pStyle w:val="Heading1"/>
+        <w:rPr>
+          <w:rFonts w:ascii="Arial" w:cs="Arial" w:eastAsia="Arial" w:hAnsi="Arial"/>
+          <w:sz w:val="22"/>
+          <w:szCs w:val="22"/>
+        </w:rPr>
+      </w:pPr>
+      <w:r>
+        <w:rPr>
+          <w:rFonts w:ascii="Arial" w:cs="Arial" w:eastAsia="Arial" w:hAnsi="Arial"/>
+          <w:sz w:val="22"/>
+          <w:szCs w:val="22"/>
+          <w:rtl w:val="0"/>
+        </w:rPr>
+        <w:t xml:space="preserve">KEY PERSONNEL</w:t>
+      </w:r>
+    </w:p>
+    <w:p>
+      <w:pPr>
+        <w:ind w:firstLine="0"/>
+        <w:rPr>
+          <w:rFonts w:ascii="Arial" w:cs="Arial" w:eastAsia="Arial" w:hAnsi="Arial"/>
+        </w:rPr>
+      </w:pPr>
+      <w:r>
         <w:rPr>
           <w:rFonts w:ascii="Arial" w:cs="Arial" w:eastAsia="Arial" w:hAnsi="Arial"/>
           <w:b w:val="1"/>
-        </w:rPr>
-      </w:pPr>
-      <w:r>
-        <w:rPr>
-          <w:rFonts w:ascii="Arial" w:cs="Arial" w:eastAsia="Arial" w:hAnsi="Arial"/>
-          <w:rtl w:val="0"/>
-        </w:rPr>
-        <w:t xml:space="preserve">Email</w:t>
-      </w:r>
+          <w:rtl w:val="0"/>
+        </w:rPr>
+        <w:t xml:space="preserve">Name</w:t>
+      </w:r>
+      <w:r>
+        <w:rPr>
+          <w:rFonts w:ascii="Arial" w:cs="Arial" w:eastAsia="Arial" w:hAnsi="Arial"/>
+          <w:rtl w:val="0"/>
+        </w:rPr>
+        <w:t xml:space="preserve">: </w:t>
+      </w:r>
+      <w:hyperlink r:id="rId11">
+        <w:r>
+          <w:rPr>
+            <w:color w:val="0000ee"/>
+            <w:u w:val="single"/>
+            <w:shd w:fill="auto" w:val="clear"/>
+            <w:rtl w:val="0"/>
+          </w:rPr>
+          <w:t xml:space="preserve">Alaa Ahmed</w:t>
+        </w:r>
+      </w:hyperlink>
+      <w:r>
+        <w:rPr>
+          <w:rtl w:val="0"/>
+        </w:rPr>
+      </w:r>
+    </w:p>
+    <w:p>
+      <w:pPr>
+        <w:ind w:firstLine="0"/>
+        <w:rPr>
+          <w:rFonts w:ascii="Arial" w:cs="Arial" w:eastAsia="Arial" w:hAnsi="Arial"/>
+        </w:rPr>
+      </w:pPr>
       <w:r>
         <w:rPr>
           <w:rFonts w:ascii="Arial" w:cs="Arial" w:eastAsia="Arial" w:hAnsi="Arial"/>
           <w:b w:val="1"/>
           <w:rtl w:val="0"/>
         </w:rPr>
+        <w:t xml:space="preserve">Role in project</w:t>
+      </w:r>
+      <w:r>
+        <w:rPr>
+          <w:rFonts w:ascii="Arial" w:cs="Arial" w:eastAsia="Arial" w:hAnsi="Arial"/>
+          <w:rtl w:val="0"/>
+        </w:rPr>
+        <w:t xml:space="preserve">: Faculty advisor</w:t>
+      </w:r>
+    </w:p>
+    <w:p>
+      <w:pPr>
+        <w:ind w:firstLine="0"/>
+        <w:rPr>
+          <w:rFonts w:ascii="Arial" w:cs="Arial" w:eastAsia="Arial" w:hAnsi="Arial"/>
+        </w:rPr>
+      </w:pPr>
+      <w:r>
+        <w:rPr>
+          <w:rtl w:val="0"/>
+        </w:rPr>
+      </w:r>
+    </w:p>
+    <w:p>
+      <w:pPr>
+        <w:ind w:firstLine="0"/>
+        <w:rPr>
+          <w:rFonts w:ascii="Arial" w:cs="Arial" w:eastAsia="Arial" w:hAnsi="Arial"/>
+        </w:rPr>
+      </w:pPr>
+      <w:r>
+        <w:rPr>
+          <w:rFonts w:ascii="Arial" w:cs="Arial" w:eastAsia="Arial" w:hAnsi="Arial"/>
+          <w:b w:val="1"/>
+          <w:rtl w:val="0"/>
+        </w:rPr>
+        <w:t xml:space="preserve">Name</w:t>
+      </w:r>
+      <w:r>
+        <w:rPr>
+          <w:rFonts w:ascii="Arial" w:cs="Arial" w:eastAsia="Arial" w:hAnsi="Arial"/>
+          <w:rtl w:val="0"/>
+        </w:rPr>
         <w:t xml:space="preserve">: </w:t>
       </w:r>
-      <w:r>
-        <w:rPr>
-          <w:rFonts w:ascii="Arial" w:cs="Arial" w:eastAsia="Arial" w:hAnsi="Arial"/>
-          <w:color w:val="808080"/>
-          <w:rtl w:val="0"/>
-        </w:rPr>
-        <w:t xml:space="preserve">rodger.kram@colorado.edu</w:t>
-      </w:r>
-      <w:r>
-        <w:rPr>
-          <w:rtl w:val="0"/>
-        </w:rPr>
-      </w:r>
-    </w:p>
-    <w:p>
-      <w:pPr>
-        <w:pStyle w:val="Heading1"/>
-        <w:rPr>
-          <w:rFonts w:ascii="Arial" w:cs="Arial" w:eastAsia="Arial" w:hAnsi="Arial"/>
-          <w:sz w:val="22"/>
-          <w:szCs w:val="22"/>
-        </w:rPr>
-      </w:pPr>
-      <w:r>
-        <w:rPr>
-          <w:rFonts w:ascii="Arial" w:cs="Arial" w:eastAsia="Arial" w:hAnsi="Arial"/>
-          <w:sz w:val="22"/>
-          <w:szCs w:val="22"/>
-          <w:rtl w:val="0"/>
-        </w:rPr>
-        <w:t xml:space="preserve">KEY PERSONNEL</w:t>
-      </w:r>
-    </w:p>
-    <w:p>
-      <w:pPr>
-        <w:ind w:firstLine="0"/>
-        <w:rPr>
-          <w:rFonts w:ascii="Arial" w:cs="Arial" w:eastAsia="Arial" w:hAnsi="Arial"/>
-        </w:rPr>
-      </w:pPr>
-      <w:r>
-        <w:rPr>
-          <w:rFonts w:ascii="Arial" w:cs="Arial" w:eastAsia="Arial" w:hAnsi="Arial"/>
-          <w:b w:val="1"/>
-          <w:rtl w:val="0"/>
-        </w:rPr>
-        <w:t xml:space="preserve">Name</w:t>
-      </w:r>
-      <w:r>
-        <w:rPr>
-          <w:rFonts w:ascii="Arial" w:cs="Arial" w:eastAsia="Arial" w:hAnsi="Arial"/>
-          <w:rtl w:val="0"/>
-        </w:rPr>
-        <w:t xml:space="preserve">: Alaa Ahmed</w:t>
-      </w:r>
-    </w:p>
-    <w:p>
-      <w:pPr>
-        <w:ind w:firstLine="0"/>
-        <w:rPr>
-          <w:rFonts w:ascii="Arial" w:cs="Arial" w:eastAsia="Arial" w:hAnsi="Arial"/>
-        </w:rPr>
-      </w:pPr>
-      <w:r>
-        <w:rPr>
-          <w:rFonts w:ascii="Arial" w:cs="Arial" w:eastAsia="Arial" w:hAnsi="Arial"/>
-          <w:b w:val="1"/>
-          <w:rtl w:val="0"/>
-        </w:rPr>
-        <w:t xml:space="preserve">Role in project</w:t>
-      </w:r>
-      <w:r>
-        <w:rPr>
-          <w:rFonts w:ascii="Arial" w:cs="Arial" w:eastAsia="Arial" w:hAnsi="Arial"/>
-          <w:rtl w:val="0"/>
-        </w:rPr>
-        <w:t xml:space="preserve">: Faculty advisor</w:t>
-      </w:r>
-    </w:p>
-    <w:p>
-      <w:pPr>
-        <w:ind w:firstLine="0"/>
-        <w:rPr>
-          <w:rFonts w:ascii="Arial" w:cs="Arial" w:eastAsia="Arial" w:hAnsi="Arial"/>
-        </w:rPr>
-      </w:pPr>
-      <w:r>
-        <w:rPr>
-          <w:rtl w:val="0"/>
-        </w:rPr>
-      </w:r>
-    </w:p>
-    <w:p>
-      <w:pPr>
-        <w:ind w:firstLine="0"/>
-        <w:rPr>
-          <w:rFonts w:ascii="Arial" w:cs="Arial" w:eastAsia="Arial" w:hAnsi="Arial"/>
-        </w:rPr>
-      </w:pPr>
-      <w:r>
-        <w:rPr>
-          <w:rFonts w:ascii="Arial" w:cs="Arial" w:eastAsia="Arial" w:hAnsi="Arial"/>
-          <w:b w:val="1"/>
-          <w:rtl w:val="0"/>
-        </w:rPr>
-        <w:t xml:space="preserve">Name</w:t>
-      </w:r>
-      <w:r>
-        <w:rPr>
-          <w:rFonts w:ascii="Arial" w:cs="Arial" w:eastAsia="Arial" w:hAnsi="Arial"/>
-          <w:rtl w:val="0"/>
-        </w:rPr>
-        <w:t xml:space="preserve">: </w:t>
-      </w:r>
-      <w:hyperlink r:id="rId10">
+      <w:hyperlink r:id="rId12">
         <w:r>
           <w:rPr>
             <w:color w:val="0000ee"/>
@@ -582,7 +601,23 @@
           <w:rFonts w:ascii="Arial" w:cs="Arial" w:eastAsia="Arial" w:hAnsi="Arial"/>
           <w:rtl w:val="0"/>
         </w:rPr>
-        <w:t xml:space="preserve">: Shruthi Sukumar</w:t>
+        <w:t xml:space="preserve">: </w:t>
+      </w:r>
+      <w:hyperlink r:id="rId13">
+        <w:r>
+          <w:rPr>
+            <w:color w:val="0000ee"/>
+            <w:u w:val="single"/>
+            <w:shd w:fill="auto" w:val="clear"/>
+            <w:rtl w:val="0"/>
+          </w:rPr>
+          <w:t xml:space="preserve">Shruthi Sukumar</w:t>
+        </w:r>
+      </w:hyperlink>
+      <w:r>
+        <w:rPr>
+          <w:rtl w:val="0"/>
+        </w:rPr>
       </w:r>
     </w:p>
     <w:p>
@@ -641,7 +676,23 @@
           <w:rFonts w:ascii="Arial" w:cs="Arial" w:eastAsia="Arial" w:hAnsi="Arial"/>
           <w:rtl w:val="0"/>
         </w:rPr>
-        <w:t xml:space="preserve">: Ross Wilkinson</w:t>
+        <w:t xml:space="preserve">: </w:t>
+      </w:r>
+      <w:hyperlink r:id="rId14">
+        <w:r>
+          <w:rPr>
+            <w:color w:val="0000ee"/>
+            <w:u w:val="single"/>
+            <w:shd w:fill="auto" w:val="clear"/>
+            <w:rtl w:val="0"/>
+          </w:rPr>
+          <w:t xml:space="preserve">Ross Wilkinson</w:t>
+        </w:r>
+      </w:hyperlink>
+      <w:r>
+        <w:rPr>
+          <w:rtl w:val="0"/>
+        </w:rPr>
       </w:r>
     </w:p>
     <w:p>
@@ -705,7 +756,7 @@
           <w:rFonts w:ascii="Arial" w:cs="Arial" w:eastAsia="Arial" w:hAnsi="Arial"/>
           <w:rtl w:val="0"/>
         </w:rPr>
-        <w:t xml:space="preserve">assistant may assist with this protocol. The PI will ensure that the appropriate CITI and protocol specific training are maintained.  General Research Staff responsibilities will include distributing flyers, recruiting subjects, and assisting with laboratory testing. They will only perform laboratory testing of subjects with the accompaniment of the PI or Co-investigator.</w:t>
+        <w:t xml:space="preserve">assistant may assist with this protocol. The PI will ensure that the appropriate CITI and protocol-specific training are maintained.  General Research Staff’s responsibilities will include distributing flyers, recruiting subjects, and assisting with laboratory testing. They will only perform laboratory testing of subjects with the accompaniment of the PI or Co-investigator.</w:t>
       </w:r>
     </w:p>
     <w:p>
@@ -713,7 +764,7 @@
         <w:pStyle w:val="Heading1"/>
         <w:numPr>
           <w:ilvl w:val="0"/>
-          <w:numId w:val="9"/>
+          <w:numId w:val="10"/>
         </w:numPr>
         <w:ind w:left="720" w:hanging="720"/>
         <w:rPr>
@@ -811,7 +862,7 @@
         <w:pStyle w:val="Heading1"/>
         <w:numPr>
           <w:ilvl w:val="0"/>
-          <w:numId w:val="9"/>
+          <w:numId w:val="10"/>
         </w:numPr>
         <w:ind w:left="720" w:hanging="720"/>
         <w:rPr>
@@ -887,7 +938,7 @@
         <w:pStyle w:val="Heading1"/>
         <w:numPr>
           <w:ilvl w:val="0"/>
-          <w:numId w:val="9"/>
+          <w:numId w:val="10"/>
         </w:numPr>
         <w:ind w:left="720" w:hanging="720"/>
         <w:rPr>
@@ -945,7 +996,7 @@
         <w:pStyle w:val="Heading1"/>
         <w:numPr>
           <w:ilvl w:val="0"/>
-          <w:numId w:val="9"/>
+          <w:numId w:val="10"/>
         </w:numPr>
         <w:ind w:left="720" w:hanging="720"/>
         <w:rPr>
@@ -976,42 +1027,42 @@
           <w:rFonts w:ascii="Arial" w:cs="Arial" w:eastAsia="Arial" w:hAnsi="Arial"/>
           <w:rtl w:val="0"/>
         </w:rPr>
-        <w:t xml:space="preserve">Repeated-measures within-subjects design with one factor (Reward) and three levels within each factor (Reward vs. No Reward vs. Time contingent). The resistance of the ergometer is modelled on typical outdoor cycling conditions on level ground, whereby subjects can freely choose their power output and cadence by changing gear. Subjects will be asked to pedal at their preferred power output for a quarter mile (~1 to 2 min depending on chosen power output). Subjects will complete a total of 8 trials, consisting of one baseline condition, four replicates of the non-rewarded condition, two replicates of the reward condition, and one time contingent condition (See Figures 1 and Table 1). In the time-contingent condition, subjects will be asked to complete a quarter mile as fast as possible.</w:t>
-      </w:r>
-    </w:p>
-    <w:p>
-      <w:pPr>
-        <w:ind w:firstLine="0"/>
-        <w:rPr>
-          <w:rFonts w:ascii="Arial" w:cs="Arial" w:eastAsia="Arial" w:hAnsi="Arial"/>
-        </w:rPr>
-      </w:pPr>
-      <w:r>
-        <w:rPr>
-          <w:rtl w:val="0"/>
-        </w:rPr>
-      </w:r>
-    </w:p>
-    <w:p>
-      <w:pPr>
-        <w:ind w:firstLine="0"/>
-        <w:rPr>
-          <w:rFonts w:ascii="Arial" w:cs="Arial" w:eastAsia="Arial" w:hAnsi="Arial"/>
-        </w:rPr>
-      </w:pPr>
-      <w:r>
-        <w:rPr>
-          <w:rFonts w:ascii="Arial" w:cs="Arial" w:eastAsia="Arial" w:hAnsi="Arial"/>
-          <w:rtl w:val="0"/>
-        </w:rPr>
-        <w:t xml:space="preserve">Experiment 1 - Ride a quarter mile</w:t>
+        <w:t xml:space="preserve">Repeated-measures within-subjects design with one factor (Reward) and three levels within each factor (Reward vs. No Reward vs. Time contingent). The resistance of the ergometer is modeled on typical outdoor cycling conditions on level ground, whereby subjects can freely choose their power output and cadence by changing gear. Subjects will be asked to pedal at their preferred power output for a quarter-mile (~1 to 2 min depending on chosen power output). Subjects will complete a total of 8 trials, consisting of one baseline condition, four replicates of the non-rewarded condition, two replicates of the reward condition, and one time contingent condition (See Figures 1 and Table 1). In the time-contingent condition, subjects will be asked to complete a quarter-mile as fast as possible.</w:t>
+      </w:r>
+    </w:p>
+    <w:p>
+      <w:pPr>
+        <w:ind w:firstLine="0"/>
+        <w:rPr>
+          <w:rFonts w:ascii="Arial" w:cs="Arial" w:eastAsia="Arial" w:hAnsi="Arial"/>
+        </w:rPr>
+      </w:pPr>
+      <w:r>
+        <w:rPr>
+          <w:rtl w:val="0"/>
+        </w:rPr>
+      </w:r>
+    </w:p>
+    <w:p>
+      <w:pPr>
+        <w:ind w:firstLine="0"/>
+        <w:rPr>
+          <w:rFonts w:ascii="Arial" w:cs="Arial" w:eastAsia="Arial" w:hAnsi="Arial"/>
+        </w:rPr>
+      </w:pPr>
+      <w:r>
+        <w:rPr>
+          <w:rFonts w:ascii="Arial" w:cs="Arial" w:eastAsia="Arial" w:hAnsi="Arial"/>
+          <w:rtl w:val="0"/>
+        </w:rPr>
+        <w:t xml:space="preserve">Experiment 1 - Ride a quarter-mile</w:t>
       </w:r>
     </w:p>
     <w:p>
       <w:pPr>
         <w:numPr>
           <w:ilvl w:val="0"/>
-          <w:numId w:val="7"/>
+          <w:numId w:val="8"/>
         </w:numPr>
         <w:ind w:left="720"/>
         <w:rPr>
@@ -1023,14 +1074,14 @@
           <w:rFonts w:ascii="Arial" w:cs="Arial" w:eastAsia="Arial" w:hAnsi="Arial"/>
           <w:rtl w:val="0"/>
         </w:rPr>
-        <w:t xml:space="preserve">Hypothesis: Reward will decrease the time to ride a quarter mile </w:t>
+        <w:t xml:space="preserve">Hypothesis: Reward will decrease the time to ride a quarter-mile </w:t>
       </w:r>
     </w:p>
     <w:p>
       <w:pPr>
         <w:numPr>
           <w:ilvl w:val="0"/>
-          <w:numId w:val="3"/>
+          <w:numId w:val="4"/>
         </w:numPr>
         <w:ind w:left="720"/>
         <w:rPr>
@@ -1050,7 +1101,7 @@
       <w:pPr>
         <w:numPr>
           <w:ilvl w:val="0"/>
-          <w:numId w:val="3"/>
+          <w:numId w:val="4"/>
         </w:numPr>
         <w:ind w:left="720"/>
         <w:rPr>
@@ -1070,7 +1121,7 @@
       <w:pPr>
         <w:numPr>
           <w:ilvl w:val="0"/>
-          <w:numId w:val="3"/>
+          <w:numId w:val="4"/>
         </w:numPr>
         <w:ind w:left="720"/>
         <w:rPr>
@@ -1090,7 +1141,7 @@
       <w:pPr>
         <w:numPr>
           <w:ilvl w:val="0"/>
-          <w:numId w:val="3"/>
+          <w:numId w:val="4"/>
         </w:numPr>
         <w:ind w:left="720"/>
         <w:rPr>
@@ -1109,7 +1160,7 @@
       <w:pPr>
         <w:numPr>
           <w:ilvl w:val="0"/>
-          <w:numId w:val="3"/>
+          <w:numId w:val="4"/>
         </w:numPr>
         <w:ind w:left="720"/>
         <w:rPr>
@@ -1129,7 +1180,7 @@
       <w:pPr>
         <w:numPr>
           <w:ilvl w:val="0"/>
-          <w:numId w:val="3"/>
+          <w:numId w:val="4"/>
         </w:numPr>
         <w:ind w:left="720"/>
         <w:rPr>
@@ -1142,14 +1193,14 @@
           <w:rFonts w:ascii="Arial" w:cs="Arial" w:eastAsia="Arial" w:hAnsi="Arial"/>
           <w:rtl w:val="0"/>
         </w:rPr>
-        <w:t xml:space="preserve">Reward: Choice of candy bar for each reward trial + scaled reward for C (actually fixed at two candy bars) = total of four candy bars.</w:t>
+        <w:t xml:space="preserve">Reward: Choice of a candy bar for each reward trial + scaled reward for C (actually fixed at two candy bars) = total of four candy bars.</w:t>
       </w:r>
     </w:p>
     <w:p>
       <w:pPr>
         <w:numPr>
           <w:ilvl w:val="0"/>
-          <w:numId w:val="3"/>
+          <w:numId w:val="4"/>
         </w:numPr>
         <w:ind w:left="720"/>
         <w:rPr>
@@ -1169,7 +1220,7 @@
       <w:pPr>
         <w:numPr>
           <w:ilvl w:val="0"/>
-          <w:numId w:val="3"/>
+          <w:numId w:val="4"/>
         </w:numPr>
         <w:ind w:left="720"/>
         <w:rPr>
@@ -1189,7 +1240,7 @@
       <w:pPr>
         <w:numPr>
           <w:ilvl w:val="0"/>
-          <w:numId w:val="3"/>
+          <w:numId w:val="4"/>
         </w:numPr>
         <w:ind w:left="720"/>
         <w:rPr>
@@ -1202,14 +1253,14 @@
           <w:rFonts w:ascii="Arial" w:cs="Arial" w:eastAsia="Arial" w:hAnsi="Arial"/>
           <w:rtl w:val="0"/>
         </w:rPr>
-        <w:t xml:space="preserve">Outcome measure: Time to complete quarter mile</w:t>
+        <w:t xml:space="preserve">Outcome measure: Time to complete quarter-mile</w:t>
       </w:r>
     </w:p>
     <w:p>
       <w:pPr>
         <w:numPr>
           <w:ilvl w:val="0"/>
-          <w:numId w:val="3"/>
+          <w:numId w:val="4"/>
         </w:numPr>
         <w:ind w:left="720"/>
         <w:rPr>
@@ -1629,16 +1680,16 @@
               <wp:inline distB="114300" distT="114300" distL="114300" distR="114300">
                 <wp:extent cx="2928938" cy="661744"/>
                 <wp:effectExtent b="0" l="0" r="0" t="0"/>
-                <wp:docPr id="2" name="image2.png"/>
+                <wp:docPr id="2" name="image1.png"/>
                 <a:graphic>
                   <a:graphicData uri="http://schemas.openxmlformats.org/drawingml/2006/picture">
                     <pic:pic>
                       <pic:nvPicPr>
-                        <pic:cNvPr id="0" name="image2.png"/>
+                        <pic:cNvPr id="0" name="image1.png"/>
                         <pic:cNvPicPr preferRelativeResize="0"/>
                       </pic:nvPicPr>
                       <pic:blipFill>
-                        <a:blip r:embed="rId11"/>
+                        <a:blip r:embed="rId15"/>
                         <a:srcRect/>
                         <a:stretch>
                           <a:fillRect/>
@@ -1743,6 +1794,10 @@
         </w:tblGridChange>
       </w:tblGrid>
       <w:tr>
+        <w:trPr>
+          <w:cantSplit w:val="0"/>
+          <w:tblHeader w:val="0"/>
+        </w:trPr>
         <w:tc>
           <w:tcPr>
             <w:tcBorders>
@@ -1839,6 +1894,10 @@
         </w:tc>
       </w:tr>
       <w:tr>
+        <w:trPr>
+          <w:cantSplit w:val="0"/>
+          <w:tblHeader w:val="0"/>
+        </w:trPr>
         <w:tc>
           <w:tcPr>
             <w:tcBorders>
@@ -2104,6 +2163,238 @@
         <w:ind w:firstLine="0"/>
         <w:rPr>
           <w:rFonts w:ascii="Arial" w:cs="Arial" w:eastAsia="Arial" w:hAnsi="Arial"/>
+        </w:rPr>
+      </w:pPr>
+      <w:r>
+        <w:rPr>
+          <w:rFonts w:ascii="Arial" w:cs="Arial" w:eastAsia="Arial" w:hAnsi="Arial"/>
+          <w:rtl w:val="0"/>
+        </w:rPr>
+        <w:t xml:space="preserve">Trial procedure:</w:t>
+      </w:r>
+    </w:p>
+    <w:p>
+      <w:pPr>
+        <w:ind w:firstLine="0"/>
+        <w:rPr>
+          <w:rFonts w:ascii="Arial" w:cs="Arial" w:eastAsia="Arial" w:hAnsi="Arial"/>
+        </w:rPr>
+      </w:pPr>
+      <w:r>
+        <w:rPr>
+          <w:rtl w:val="0"/>
+        </w:rPr>
+      </w:r>
+    </w:p>
+    <w:p>
+      <w:pPr>
+        <w:numPr>
+          <w:ilvl w:val="0"/>
+          <w:numId w:val="3"/>
+        </w:numPr>
+        <w:ind w:left="720"/>
+        <w:rPr>
+          <w:rFonts w:ascii="Arial" w:cs="Arial" w:eastAsia="Arial" w:hAnsi="Arial"/>
+          <w:u w:val="none"/>
+        </w:rPr>
+      </w:pPr>
+      <w:r>
+        <w:rPr>
+          <w:rFonts w:ascii="Arial" w:cs="Arial" w:eastAsia="Arial" w:hAnsi="Arial"/>
+          <w:rtl w:val="0"/>
+        </w:rPr>
+        <w:t xml:space="preserve">Familiarization trial (20 sec in each gear)</w:t>
+      </w:r>
+    </w:p>
+    <w:p>
+      <w:pPr>
+        <w:numPr>
+          <w:ilvl w:val="0"/>
+          <w:numId w:val="3"/>
+        </w:numPr>
+        <w:ind w:left="720"/>
+        <w:rPr>
+          <w:rFonts w:ascii="Arial" w:cs="Arial" w:eastAsia="Arial" w:hAnsi="Arial"/>
+          <w:u w:val="none"/>
+        </w:rPr>
+      </w:pPr>
+      <w:r>
+        <w:rPr>
+          <w:rFonts w:ascii="Arial" w:cs="Arial" w:eastAsia="Arial" w:hAnsi="Arial"/>
+          <w:rtl w:val="0"/>
+        </w:rPr>
+        <w:t xml:space="preserve">Practice spin up (30 sec)</w:t>
+      </w:r>
+    </w:p>
+    <w:p>
+      <w:pPr>
+        <w:numPr>
+          <w:ilvl w:val="0"/>
+          <w:numId w:val="3"/>
+        </w:numPr>
+        <w:ind w:left="720"/>
+        <w:rPr>
+          <w:rFonts w:ascii="Arial" w:cs="Arial" w:eastAsia="Arial" w:hAnsi="Arial"/>
+          <w:u w:val="none"/>
+        </w:rPr>
+      </w:pPr>
+      <w:r>
+        <w:rPr>
+          <w:rFonts w:ascii="Arial" w:cs="Arial" w:eastAsia="Arial" w:hAnsi="Arial"/>
+          <w:rtl w:val="0"/>
+        </w:rPr>
+        <w:t xml:space="preserve">Extended warm up (15 min)</w:t>
+      </w:r>
+    </w:p>
+    <w:p>
+      <w:pPr>
+        <w:numPr>
+          <w:ilvl w:val="0"/>
+          <w:numId w:val="3"/>
+        </w:numPr>
+        <w:ind w:left="720"/>
+        <w:rPr>
+          <w:rFonts w:ascii="Arial" w:cs="Arial" w:eastAsia="Arial" w:hAnsi="Arial"/>
+          <w:u w:val="none"/>
+        </w:rPr>
+      </w:pPr>
+      <w:r>
+        <w:rPr>
+          <w:rFonts w:ascii="Arial" w:cs="Arial" w:eastAsia="Arial" w:hAnsi="Arial"/>
+          <w:rtl w:val="0"/>
+        </w:rPr>
+        <w:t xml:space="preserve">Baseline (¼ mile)</w:t>
+      </w:r>
+    </w:p>
+    <w:p>
+      <w:pPr>
+        <w:numPr>
+          <w:ilvl w:val="0"/>
+          <w:numId w:val="3"/>
+        </w:numPr>
+        <w:ind w:left="720"/>
+        <w:rPr>
+          <w:rFonts w:ascii="Arial" w:cs="Arial" w:eastAsia="Arial" w:hAnsi="Arial"/>
+          <w:u w:val="none"/>
+        </w:rPr>
+      </w:pPr>
+      <w:r>
+        <w:rPr>
+          <w:rFonts w:ascii="Arial" w:cs="Arial" w:eastAsia="Arial" w:hAnsi="Arial"/>
+          <w:rtl w:val="0"/>
+        </w:rPr>
+        <w:t xml:space="preserve">Normal (¼ mile)</w:t>
+      </w:r>
+    </w:p>
+    <w:p>
+      <w:pPr>
+        <w:numPr>
+          <w:ilvl w:val="0"/>
+          <w:numId w:val="3"/>
+        </w:numPr>
+        <w:ind w:left="720"/>
+        <w:rPr>
+          <w:rFonts w:ascii="Arial" w:cs="Arial" w:eastAsia="Arial" w:hAnsi="Arial"/>
+          <w:u w:val="none"/>
+        </w:rPr>
+      </w:pPr>
+      <w:r>
+        <w:rPr>
+          <w:rFonts w:ascii="Arial" w:cs="Arial" w:eastAsia="Arial" w:hAnsi="Arial"/>
+          <w:rtl w:val="0"/>
+        </w:rPr>
+        <w:t xml:space="preserve">Normal (¼ mile)</w:t>
+      </w:r>
+    </w:p>
+    <w:p>
+      <w:pPr>
+        <w:numPr>
+          <w:ilvl w:val="0"/>
+          <w:numId w:val="3"/>
+        </w:numPr>
+        <w:ind w:left="720"/>
+        <w:rPr>
+          <w:rFonts w:ascii="Arial" w:cs="Arial" w:eastAsia="Arial" w:hAnsi="Arial"/>
+          <w:u w:val="none"/>
+        </w:rPr>
+      </w:pPr>
+      <w:r>
+        <w:rPr>
+          <w:rFonts w:ascii="Arial" w:cs="Arial" w:eastAsia="Arial" w:hAnsi="Arial"/>
+          <w:rtl w:val="0"/>
+        </w:rPr>
+        <w:t xml:space="preserve">Reward (¼ mile)</w:t>
+      </w:r>
+    </w:p>
+    <w:p>
+      <w:pPr>
+        <w:numPr>
+          <w:ilvl w:val="0"/>
+          <w:numId w:val="3"/>
+        </w:numPr>
+        <w:ind w:left="720"/>
+        <w:rPr>
+          <w:rFonts w:ascii="Arial" w:cs="Arial" w:eastAsia="Arial" w:hAnsi="Arial"/>
+          <w:u w:val="none"/>
+        </w:rPr>
+      </w:pPr>
+      <w:r>
+        <w:rPr>
+          <w:rFonts w:ascii="Arial" w:cs="Arial" w:eastAsia="Arial" w:hAnsi="Arial"/>
+          <w:rtl w:val="0"/>
+        </w:rPr>
+        <w:t xml:space="preserve">Normal (¼ mile)</w:t>
+      </w:r>
+    </w:p>
+    <w:p>
+      <w:pPr>
+        <w:numPr>
+          <w:ilvl w:val="0"/>
+          <w:numId w:val="3"/>
+        </w:numPr>
+        <w:ind w:left="720"/>
+        <w:rPr>
+          <w:rFonts w:ascii="Arial" w:cs="Arial" w:eastAsia="Arial" w:hAnsi="Arial"/>
+          <w:u w:val="none"/>
+        </w:rPr>
+      </w:pPr>
+      <w:r>
+        <w:rPr>
+          <w:rtl w:val="0"/>
+        </w:rPr>
+      </w:r>
+    </w:p>
+    <w:p>
+      <w:pPr>
+        <w:ind w:firstLine="0"/>
+        <w:rPr>
+          <w:rFonts w:ascii="Arial" w:cs="Arial" w:eastAsia="Arial" w:hAnsi="Arial"/>
+        </w:rPr>
+      </w:pPr>
+      <w:r>
+        <w:rPr>
+          <w:rtl w:val="0"/>
+        </w:rPr>
+      </w:r>
+    </w:p>
+    <w:p>
+      <w:pPr>
+        <w:ind w:firstLine="0"/>
+        <w:rPr>
+          <w:rFonts w:ascii="Arial" w:cs="Arial" w:eastAsia="Arial" w:hAnsi="Arial"/>
+        </w:rPr>
+      </w:pPr>
+      <w:r>
+        <w:rPr>
+          <w:rtl w:val="0"/>
+        </w:rPr>
+      </w:r>
+    </w:p>
+    <w:p>
+      <w:pPr>
+        <w:ind w:firstLine="0"/>
+        <w:rPr>
+          <w:rFonts w:ascii="Arial" w:cs="Arial" w:eastAsia="Arial" w:hAnsi="Arial"/>
           <w:b w:val="1"/>
         </w:rPr>
       </w:pPr>
@@ -2165,7 +2456,7 @@
           <w:rFonts w:ascii="Arial" w:cs="Arial" w:eastAsia="Arial" w:hAnsi="Arial"/>
           <w:rtl w:val="0"/>
         </w:rPr>
-        <w:t xml:space="preserve">This experiment will take 1 hour. You will complete a series of quarter-mile (400m, one lap around a track) cycling trials. Each trial will start with the easiest gear; once the trial begins you can change gears however you like. Please ensure your hands are on the handlebar for the duration of the trial.</w:t>
+        <w:t xml:space="preserve">This experiment will take 1 hour. You will complete a series of quarter-mile (400m, one lap around a track) cycling trials. Each trial will start with the easiest gear; once the trial begins you can change gears however you like. Please ensure your hands are on the handlebar for the duration of the trial. To reiterate, this is not an assessment of your fitness or cycling ability.</w:t>
       </w:r>
     </w:p>
     <w:p>
@@ -2201,67 +2492,109 @@
           <w:rFonts w:ascii="Arial" w:cs="Arial" w:eastAsia="Arial" w:hAnsi="Arial"/>
           <w:rtl w:val="0"/>
         </w:rPr>
-        <w:t xml:space="preserve"> This is the familiarization phase to help you get accustomed to the different gears. You will spend 20 seconds riding at each gear. We’ll let you know when the 20 seconds is up and you can switch to the next gear. Once you have experienced all the gears we will give you 30 seconds to explore all the gears, unrestricted. </w:t>
-      </w:r>
-    </w:p>
-    <w:p>
-      <w:pPr>
-        <w:ind w:firstLine="0"/>
-        <w:rPr>
-          <w:rFonts w:ascii="Arial" w:cs="Arial" w:eastAsia="Arial" w:hAnsi="Arial"/>
-        </w:rPr>
-      </w:pPr>
-      <w:r>
-        <w:rPr>
-          <w:rtl w:val="0"/>
-        </w:rPr>
-      </w:r>
-    </w:p>
-    <w:p>
-      <w:pPr>
-        <w:ind w:firstLine="0"/>
-        <w:rPr>
-          <w:rFonts w:ascii="Arial" w:cs="Arial" w:eastAsia="Arial" w:hAnsi="Arial"/>
-        </w:rPr>
-      </w:pPr>
-      <w:r>
+        <w:t xml:space="preserve"> This is the familiarization phase to help you get accustomed to the different gears. You will spend 20 seconds riding in each gear. We’ll let you know when the 20 seconds is up and you can switch to the next gear. Once you have experienced all the gears we will give you 30 seconds to explore all the gears, unrestricted. </w:t>
+      </w:r>
+    </w:p>
+    <w:p>
+      <w:pPr>
+        <w:ind w:firstLine="0"/>
+        <w:rPr>
+          <w:rFonts w:ascii="Arial" w:cs="Arial" w:eastAsia="Arial" w:hAnsi="Arial"/>
+        </w:rPr>
+      </w:pPr>
+      <w:r>
+        <w:rPr>
+          <w:rtl w:val="0"/>
+        </w:rPr>
+      </w:r>
+    </w:p>
+    <w:p>
+      <w:pPr>
+        <w:ind w:firstLine="0"/>
         <w:rPr>
           <w:rFonts w:ascii="Arial" w:cs="Arial" w:eastAsia="Arial" w:hAnsi="Arial"/>
           <w:b w:val="1"/>
+        </w:rPr>
+      </w:pPr>
+      <w:r>
+        <w:rPr>
+          <w:rFonts w:ascii="Arial" w:cs="Arial" w:eastAsia="Arial" w:hAnsi="Arial"/>
+          <w:b w:val="1"/>
           <w:rtl w:val="0"/>
         </w:rPr>
         <w:t xml:space="preserve">Practice Spin-up. </w:t>
       </w:r>
-      <w:r>
-        <w:rPr>
-          <w:rtl w:val="0"/>
-        </w:rPr>
-      </w:r>
-    </w:p>
-    <w:p>
-      <w:pPr>
-        <w:ind w:firstLine="0"/>
-        <w:rPr>
-          <w:rFonts w:ascii="Arial" w:cs="Arial" w:eastAsia="Arial" w:hAnsi="Arial"/>
-        </w:rPr>
-      </w:pPr>
-      <w:r>
-        <w:rPr>
-          <w:rtl w:val="0"/>
-        </w:rPr>
-      </w:r>
-    </w:p>
-    <w:p>
-      <w:pPr>
-        <w:ind w:firstLine="0"/>
-        <w:rPr>
-          <w:rFonts w:ascii="Arial" w:cs="Arial" w:eastAsia="Arial" w:hAnsi="Arial"/>
-        </w:rPr>
-      </w:pPr>
-      <w:r>
+    </w:p>
+    <w:p>
+      <w:pPr>
+        <w:ind w:firstLine="0"/>
         <w:rPr>
           <w:rFonts w:ascii="Arial" w:cs="Arial" w:eastAsia="Arial" w:hAnsi="Arial"/>
           <w:b w:val="1"/>
+        </w:rPr>
+      </w:pPr>
+      <w:r>
+        <w:rPr>
+          <w:rtl w:val="0"/>
+        </w:rPr>
+      </w:r>
+    </w:p>
+    <w:p>
+      <w:pPr>
+        <w:ind w:firstLine="0"/>
+        <w:rPr>
+          <w:rFonts w:ascii="Arial" w:cs="Arial" w:eastAsia="Arial" w:hAnsi="Arial"/>
+          <w:b w:val="1"/>
+        </w:rPr>
+      </w:pPr>
+      <w:r>
+        <w:rPr>
+          <w:rFonts w:ascii="Arial" w:cs="Arial" w:eastAsia="Arial" w:hAnsi="Arial"/>
+          <w:b w:val="1"/>
+          <w:rtl w:val="0"/>
+        </w:rPr>
+        <w:t xml:space="preserve">Extended warm-up. </w:t>
+      </w:r>
+      <w:r>
+        <w:rPr>
+          <w:rFonts w:ascii="Arial" w:cs="Arial" w:eastAsia="Arial" w:hAnsi="Arial"/>
+          <w:rtl w:val="0"/>
+        </w:rPr>
+        <w:t xml:space="preserve">This is a warm-up trial. In this trial, you will ride for 10 min however you like. You will start in the easiest gear. </w:t>
+      </w:r>
+      <w:r>
+        <w:rPr>
+          <w:rFonts w:ascii="Arial" w:cs="Arial" w:eastAsia="Arial" w:hAnsi="Arial"/>
+          <w:b w:val="1"/>
+          <w:rtl w:val="0"/>
+        </w:rPr>
+        <w:t xml:space="preserve"> </w:t>
+      </w:r>
+    </w:p>
+    <w:p>
+      <w:pPr>
+        <w:ind w:firstLine="0"/>
+        <w:rPr>
+          <w:rFonts w:ascii="Arial" w:cs="Arial" w:eastAsia="Arial" w:hAnsi="Arial"/>
+        </w:rPr>
+      </w:pPr>
+      <w:r>
+        <w:rPr>
+          <w:rtl w:val="0"/>
+        </w:rPr>
+      </w:r>
+    </w:p>
+    <w:p>
+      <w:pPr>
+        <w:ind w:firstLine="0"/>
+        <w:rPr>
+          <w:rFonts w:ascii="Arial" w:cs="Arial" w:eastAsia="Arial" w:hAnsi="Arial"/>
+        </w:rPr>
+      </w:pPr>
+      <w:r>
+        <w:rPr>
+          <w:rFonts w:ascii="Arial" w:cs="Arial" w:eastAsia="Arial" w:hAnsi="Arial"/>
+          <w:b w:val="1"/>
           <w:rtl w:val="0"/>
         </w:rPr>
         <w:t xml:space="preserve">Baseline.</w:t>
@@ -2271,7 +2604,7 @@
           <w:rFonts w:ascii="Arial" w:cs="Arial" w:eastAsia="Arial" w:hAnsi="Arial"/>
           <w:rtl w:val="0"/>
         </w:rPr>
-        <w:t xml:space="preserve"> This is a baseline trial. In this trial, you will ride a quarter-mile (400m) however you like. We will start in the easiest gear.</w:t>
+        <w:t xml:space="preserve"> This is a baseline trial. In this trial, you will ride a quarter-mile (400m) however you like. You will start in the easiest gear.</w:t>
       </w:r>
     </w:p>
     <w:p>
@@ -2300,7 +2633,7 @@
           <w:b w:val="1"/>
           <w:rtl w:val="0"/>
         </w:rPr>
-        <w:t xml:space="preserve">Before Reward trial: </w:t>
+        <w:t xml:space="preserve">Before Reward trial. </w:t>
       </w:r>
       <w:r>
         <w:rPr>
@@ -2336,7 +2669,7 @@
           <w:b w:val="1"/>
           <w:rtl w:val="0"/>
         </w:rPr>
-        <w:t xml:space="preserve">Post Reward trial:</w:t>
+        <w:t xml:space="preserve">Post Reward trial.</w:t>
       </w:r>
       <w:r>
         <w:rPr>
@@ -2380,14 +2713,14 @@
           <w:b w:val="1"/>
           <w:rtl w:val="0"/>
         </w:rPr>
-        <w:t xml:space="preserve">Before Non-Reward trial:</w:t>
-      </w:r>
-      <w:r>
-        <w:rPr>
-          <w:rFonts w:ascii="Arial" w:cs="Arial" w:eastAsia="Arial" w:hAnsi="Arial"/>
-          <w:rtl w:val="0"/>
-        </w:rPr>
-        <w:t xml:space="preserve"> For this next quarter mile, after completing this trial you will get a rest break</w:t>
+        <w:t xml:space="preserve">Before Non-Reward trial.</w:t>
+      </w:r>
+      <w:r>
+        <w:rPr>
+          <w:rFonts w:ascii="Arial" w:cs="Arial" w:eastAsia="Arial" w:hAnsi="Arial"/>
+          <w:rtl w:val="0"/>
+        </w:rPr>
+        <w:t xml:space="preserve"> For this next quarter-mile, after completing this trial you will get a rest break</w:t>
       </w:r>
       <w:commentRangeEnd w:id="6"/>
       <w:r>
@@ -2427,7 +2760,7 @@
           <w:b w:val="1"/>
           <w:rtl w:val="0"/>
         </w:rPr>
-        <w:t xml:space="preserve">Before Time Trial: </w:t>
+        <w:t xml:space="preserve">Before Time-Trial. </w:t>
       </w:r>
       <w:r>
         <w:rPr>
@@ -2491,14 +2824,14 @@
           <w:b w:val="1"/>
           <w:rtl w:val="0"/>
         </w:rPr>
-        <w:t xml:space="preserve">Post Time Trial: </w:t>
-      </w:r>
-      <w:r>
-        <w:rPr>
-          <w:rFonts w:ascii="Arial" w:cs="Arial" w:eastAsia="Arial" w:hAnsi="Arial"/>
-          <w:rtl w:val="0"/>
-        </w:rPr>
-        <w:t xml:space="preserve">That was great! You can pick 2(?) food treats. </w:t>
+        <w:t xml:space="preserve">After Time-Trial. </w:t>
+      </w:r>
+      <w:r>
+        <w:rPr>
+          <w:rFonts w:ascii="Arial" w:cs="Arial" w:eastAsia="Arial" w:hAnsi="Arial"/>
+          <w:rtl w:val="0"/>
+        </w:rPr>
+        <w:t xml:space="preserve">That was great! You can pick 2 food treats. </w:t>
       </w:r>
     </w:p>
     <w:p>
@@ -2554,7 +2887,7 @@
           <w:rFonts w:ascii="Arial" w:cs="Arial" w:eastAsia="Arial" w:hAnsi="Arial"/>
           <w:rtl w:val="0"/>
         </w:rPr>
-        <w:t xml:space="preserve">Experiment 2 - Is vigor in cyclists power or cadence?</w:t>
+        <w:t xml:space="preserve">Experiment 2 - Is a cyclist’s vigor power or cadence?</w:t>
       </w:r>
     </w:p>
     <w:p>
@@ -2966,6 +3299,10 @@
         </w:tblGridChange>
       </w:tblGrid>
       <w:tr>
+        <w:trPr>
+          <w:cantSplit w:val="0"/>
+          <w:tblHeader w:val="0"/>
+        </w:trPr>
         <w:tc>
           <w:tcPr>
             <w:tcBorders>
@@ -3084,6 +3421,10 @@
         </w:tc>
       </w:tr>
       <w:tr>
+        <w:trPr>
+          <w:cantSplit w:val="0"/>
+          <w:tblHeader w:val="0"/>
+        </w:trPr>
         <w:tc>
           <w:tcPr>
             <w:tcBorders>
@@ -3137,6 +3478,10 @@
         </w:tc>
       </w:tr>
       <w:tr>
+        <w:trPr>
+          <w:cantSplit w:val="0"/>
+          <w:tblHeader w:val="0"/>
+        </w:trPr>
         <w:tc>
           <w:tcPr/>
           <w:p>
@@ -3206,6 +3551,10 @@
         </w:tc>
       </w:tr>
       <w:tr>
+        <w:trPr>
+          <w:cantSplit w:val="0"/>
+          <w:tblHeader w:val="0"/>
+        </w:trPr>
         <w:tc>
           <w:tcPr>
             <w:tcBorders>
@@ -3285,6 +3634,10 @@
         </w:tc>
       </w:tr>
       <w:tr>
+        <w:trPr>
+          <w:cantSplit w:val="0"/>
+          <w:tblHeader w:val="0"/>
+        </w:trPr>
         <w:tc>
           <w:tcPr>
             <w:tcBorders>
@@ -3346,6 +3699,10 @@
         </w:tc>
       </w:tr>
       <w:tr>
+        <w:trPr>
+          <w:cantSplit w:val="0"/>
+          <w:tblHeader w:val="0"/>
+        </w:trPr>
         <w:tc>
           <w:tcPr>
             <w:tcBorders>
@@ -3472,7 +3829,7 @@
         <w:pStyle w:val="Heading1"/>
         <w:numPr>
           <w:ilvl w:val="0"/>
-          <w:numId w:val="9"/>
+          <w:numId w:val="10"/>
         </w:numPr>
         <w:ind w:left="720" w:hanging="720"/>
         <w:rPr>
@@ -3511,7 +3868,7 @@
         <w:pStyle w:val="Heading1"/>
         <w:numPr>
           <w:ilvl w:val="0"/>
-          <w:numId w:val="9"/>
+          <w:numId w:val="10"/>
         </w:numPr>
         <w:ind w:left="720" w:hanging="720"/>
         <w:rPr>
@@ -3572,7 +3929,7 @@
           <w:rFonts w:ascii="Arial" w:cs="Arial" w:eastAsia="Arial" w:hAnsi="Arial"/>
           <w:rtl w:val="0"/>
         </w:rPr>
-        <w:t xml:space="preserve">We will screen for apparently healthy adults who meet the guidelines set forth by the American College of Sports Medicine (ASCM, 2017). The latest American College of Sports Medicine guidelines indicate that a medical exam and diagnostic exercise testing are not warranted prior to beginning a vigorous exercise program for apparently healthy individuals who already participate in regular exercise and do not have any signs or symptoms of cardiovascular, metabolic, or renal disease. We will use a screening form to determine if these criteria are met (see Screening Form included with eRA submission).</w:t>
+        <w:t xml:space="preserve">We will screen for apparently healthy adults who meet the guidelines set forth by the American College of Sports Medicine (ASCM, 2017). The latest American College of Sports Medicine guideline indicates that a medical exam and diagnostic exercise testing are not warranted prior to beginning a vigorous exercise program for apparently healthy individuals who already participate in regular exercise and do not have any signs or symptoms of cardiovascular, metabolic, or renal disease. We will use a screening form to determine if these criteria are met (see Screening Form included with eRA submission).</w:t>
       </w:r>
     </w:p>
     <w:p>
@@ -3633,83 +3990,6 @@
           <w:rtl w:val="0"/>
         </w:rPr>
         <w:t xml:space="preserve">Inclusion criteria:</w:t>
-      </w:r>
-    </w:p>
-    <w:p>
-      <w:pPr>
-        <w:numPr>
-          <w:ilvl w:val="0"/>
-          <w:numId w:val="4"/>
-        </w:numPr>
-        <w:ind w:left="720"/>
-        <w:rPr>
-          <w:rFonts w:ascii="Arial" w:cs="Arial" w:eastAsia="Arial" w:hAnsi="Arial"/>
-          <w:u w:val="none"/>
-        </w:rPr>
-      </w:pPr>
-      <w:r>
-        <w:rPr>
-          <w:rFonts w:ascii="Arial" w:cs="Arial" w:eastAsia="Arial" w:hAnsi="Arial"/>
-          <w:rtl w:val="0"/>
-        </w:rPr>
-        <w:t xml:space="preserve">&gt;1</w:t>
-      </w:r>
-      <w:r>
-        <w:rPr>
-          <w:rFonts w:ascii="Arial" w:cs="Arial" w:eastAsia="Arial" w:hAnsi="Arial"/>
-          <w:rtl w:val="0"/>
-        </w:rPr>
-        <w:t xml:space="preserve">8 years of age</w:t>
-      </w:r>
-    </w:p>
-    <w:p>
-      <w:pPr>
-        <w:numPr>
-          <w:ilvl w:val="0"/>
-          <w:numId w:val="4"/>
-        </w:numPr>
-        <w:ind w:left="720"/>
-        <w:rPr>
-          <w:rFonts w:ascii="Arial" w:cs="Arial" w:eastAsia="Arial" w:hAnsi="Arial"/>
-          <w:u w:val="none"/>
-        </w:rPr>
-      </w:pPr>
-      <w:r>
-        <w:rPr>
-          <w:rFonts w:ascii="Arial" w:cs="Arial" w:eastAsia="Arial" w:hAnsi="Arial"/>
-          <w:rtl w:val="0"/>
-        </w:rPr>
-        <w:t xml:space="preserve">Apparently healthy and cleared to participate in physical activity</w:t>
-      </w:r>
-    </w:p>
-    <w:p>
-      <w:pPr>
-        <w:ind w:firstLine="0"/>
-        <w:rPr>
-          <w:rFonts w:ascii="Arial" w:cs="Arial" w:eastAsia="Arial" w:hAnsi="Arial"/>
-        </w:rPr>
-      </w:pPr>
-      <w:r>
-        <w:rPr>
-          <w:rFonts w:ascii="Arial" w:cs="Arial" w:eastAsia="Arial" w:hAnsi="Arial"/>
-          <w:rtl w:val="0"/>
-        </w:rPr>
-        <w:t xml:space="preserve"> </w:t>
-      </w:r>
-    </w:p>
-    <w:p>
-      <w:pPr>
-        <w:ind w:firstLine="0"/>
-        <w:rPr>
-          <w:rFonts w:ascii="Arial" w:cs="Arial" w:eastAsia="Arial" w:hAnsi="Arial"/>
-        </w:rPr>
-      </w:pPr>
-      <w:r>
-        <w:rPr>
-          <w:rFonts w:ascii="Arial" w:cs="Arial" w:eastAsia="Arial" w:hAnsi="Arial"/>
-          <w:rtl w:val="0"/>
-        </w:rPr>
-        <w:t xml:space="preserve">Exclusion criteria:</w:t>
       </w:r>
     </w:p>
     <w:p>
@@ -3717,6 +3997,83 @@
         <w:numPr>
           <w:ilvl w:val="0"/>
           <w:numId w:val="5"/>
+        </w:numPr>
+        <w:ind w:left="720"/>
+        <w:rPr>
+          <w:rFonts w:ascii="Arial" w:cs="Arial" w:eastAsia="Arial" w:hAnsi="Arial"/>
+          <w:u w:val="none"/>
+        </w:rPr>
+      </w:pPr>
+      <w:r>
+        <w:rPr>
+          <w:rFonts w:ascii="Arial" w:cs="Arial" w:eastAsia="Arial" w:hAnsi="Arial"/>
+          <w:rtl w:val="0"/>
+        </w:rPr>
+        <w:t xml:space="preserve">&gt;1</w:t>
+      </w:r>
+      <w:r>
+        <w:rPr>
+          <w:rFonts w:ascii="Arial" w:cs="Arial" w:eastAsia="Arial" w:hAnsi="Arial"/>
+          <w:rtl w:val="0"/>
+        </w:rPr>
+        <w:t xml:space="preserve">8 years of age</w:t>
+      </w:r>
+    </w:p>
+    <w:p>
+      <w:pPr>
+        <w:numPr>
+          <w:ilvl w:val="0"/>
+          <w:numId w:val="5"/>
+        </w:numPr>
+        <w:ind w:left="720"/>
+        <w:rPr>
+          <w:rFonts w:ascii="Arial" w:cs="Arial" w:eastAsia="Arial" w:hAnsi="Arial"/>
+          <w:u w:val="none"/>
+        </w:rPr>
+      </w:pPr>
+      <w:r>
+        <w:rPr>
+          <w:rFonts w:ascii="Arial" w:cs="Arial" w:eastAsia="Arial" w:hAnsi="Arial"/>
+          <w:rtl w:val="0"/>
+        </w:rPr>
+        <w:t xml:space="preserve">Apparently healthy and cleared to participate in physical activity</w:t>
+      </w:r>
+    </w:p>
+    <w:p>
+      <w:pPr>
+        <w:ind w:firstLine="0"/>
+        <w:rPr>
+          <w:rFonts w:ascii="Arial" w:cs="Arial" w:eastAsia="Arial" w:hAnsi="Arial"/>
+        </w:rPr>
+      </w:pPr>
+      <w:r>
+        <w:rPr>
+          <w:rFonts w:ascii="Arial" w:cs="Arial" w:eastAsia="Arial" w:hAnsi="Arial"/>
+          <w:rtl w:val="0"/>
+        </w:rPr>
+        <w:t xml:space="preserve"> </w:t>
+      </w:r>
+    </w:p>
+    <w:p>
+      <w:pPr>
+        <w:ind w:firstLine="0"/>
+        <w:rPr>
+          <w:rFonts w:ascii="Arial" w:cs="Arial" w:eastAsia="Arial" w:hAnsi="Arial"/>
+        </w:rPr>
+      </w:pPr>
+      <w:r>
+        <w:rPr>
+          <w:rFonts w:ascii="Arial" w:cs="Arial" w:eastAsia="Arial" w:hAnsi="Arial"/>
+          <w:rtl w:val="0"/>
+        </w:rPr>
+        <w:t xml:space="preserve">Exclusion criteria:</w:t>
+      </w:r>
+    </w:p>
+    <w:p>
+      <w:pPr>
+        <w:numPr>
+          <w:ilvl w:val="0"/>
+          <w:numId w:val="6"/>
         </w:numPr>
         <w:ind w:left="720"/>
         <w:rPr>
@@ -3773,6 +4130,10 @@
         </w:tblGridChange>
       </w:tblGrid>
       <w:tr>
+        <w:trPr>
+          <w:cantSplit w:val="0"/>
+          <w:tblHeader w:val="0"/>
+        </w:trPr>
         <w:tc>
           <w:tcPr>
             <w:tcBorders>
@@ -3891,6 +4252,10 @@
         </w:tc>
       </w:tr>
       <w:tr>
+        <w:trPr>
+          <w:cantSplit w:val="0"/>
+          <w:tblHeader w:val="0"/>
+        </w:trPr>
         <w:tc>
           <w:tcPr>
             <w:tcBorders>
@@ -3992,6 +4357,10 @@
         </w:tc>
       </w:tr>
       <w:tr>
+        <w:trPr>
+          <w:cantSplit w:val="0"/>
+          <w:tblHeader w:val="0"/>
+        </w:trPr>
         <w:tc>
           <w:tcPr/>
           <w:p>
@@ -4077,7 +4446,7 @@
         <w:pStyle w:val="Heading1"/>
         <w:numPr>
           <w:ilvl w:val="0"/>
-          <w:numId w:val="9"/>
+          <w:numId w:val="10"/>
         </w:numPr>
         <w:ind w:left="720" w:hanging="720"/>
         <w:rPr>
@@ -4144,7 +4513,7 @@
         <w:pStyle w:val="Heading1"/>
         <w:numPr>
           <w:ilvl w:val="0"/>
-          <w:numId w:val="9"/>
+          <w:numId w:val="10"/>
         </w:numPr>
         <w:ind w:left="720" w:hanging="720"/>
         <w:rPr>
@@ -4175,7 +4544,7 @@
           <w:rFonts w:ascii="Arial" w:cs="Arial" w:eastAsia="Arial" w:hAnsi="Arial"/>
           <w:rtl w:val="0"/>
         </w:rPr>
-        <w:t xml:space="preserve">The candidate population for this study will consist of volunteers recruited through word of mouth by the investigators, flyers, media posts, and email (Flyer, sample media post, and sample email attached). Flyers will be posted around the CU campus. Media posts will be advertised through the CU Boulder Today website. The flyer will also be emailed to friends, local cycling clubs/message boards etc. After obtaining verbal consent, participants will undergo the normal screening process and a testing session will be scheduled. In the 24 hours prior to the scheduled testing session, we will screen participants for COVID-19 infection, exposure, and risk using the attached screening form titled “IPHY Human Subjects Research Participant COVID-19 Visit Screening”. Participants will then be screened upon arrival for testing using the attached screening form. If the initial screening is done via telephone, participants will subsequently complete the screening form in person, in writing, when they first come to the laboratory before completing the consent form.</w:t>
+        <w:t xml:space="preserve">The candidate population for this study will consist of volunteers recruited through word of mouth by the investigators, flyers, media posts, and email (Flyer, sample media post, and sample email attached). Flyers will be posted around the CU campus. Media posts will be advertised through the CU Boulder Today website. The flyer will also be emailed to friends, local cycling clubs/message boards, etc. After obtaining verbal consent, participants will undergo the normal screening process and a testing session will be scheduled. In the 24 hours prior to the scheduled testing session, we will screen participants for COVID-19 infection, exposure, and risk using the attached screening form titled “IPHY Human Subjects Research Participant COVID-19 Visit Screening”. Participants will then be screened upon arrival for testing using the attached screening form. If the initial screening is done via telephone, participants will subsequently complete the screening form in person, in writing, when they first come to the laboratory before completing the consent form.</w:t>
       </w:r>
     </w:p>
     <w:p>
@@ -4278,7 +4647,9 @@
       </w:tblGrid>
       <w:tr>
         <w:trPr>
+          <w:cantSplit w:val="0"/>
           <w:trHeight w:val="254" w:hRule="atLeast"/>
+          <w:tblHeader w:val="0"/>
         </w:trPr>
         <w:tc>
           <w:tcPr>
@@ -4308,7 +4679,9 @@
       </w:tr>
       <w:tr>
         <w:trPr>
+          <w:cantSplit w:val="0"/>
           <w:trHeight w:val="254" w:hRule="atLeast"/>
+          <w:tblHeader w:val="0"/>
         </w:trPr>
         <w:tc>
           <w:tcPr>
@@ -4324,7 +4697,7 @@
               <w:widowControl w:val="1"/>
               <w:numPr>
                 <w:ilvl w:val="0"/>
-                <w:numId w:val="6"/>
+                <w:numId w:val="7"/>
               </w:numPr>
               <w:pBdr>
                 <w:top w:space="0" w:sz="0" w:val="nil"/>
@@ -4370,7 +4743,9 @@
       </w:tr>
       <w:tr>
         <w:trPr>
+          <w:cantSplit w:val="0"/>
           <w:trHeight w:val="254" w:hRule="atLeast"/>
+          <w:tblHeader w:val="0"/>
         </w:trPr>
         <w:tc>
           <w:tcPr/>
@@ -4381,7 +4756,7 @@
               <w:widowControl w:val="1"/>
               <w:numPr>
                 <w:ilvl w:val="0"/>
-                <w:numId w:val="6"/>
+                <w:numId w:val="7"/>
               </w:numPr>
               <w:pBdr>
                 <w:top w:space="0" w:sz="0" w:val="nil"/>
@@ -4427,7 +4802,9 @@
       </w:tr>
       <w:tr>
         <w:trPr>
+          <w:cantSplit w:val="0"/>
           <w:trHeight w:val="254" w:hRule="atLeast"/>
+          <w:tblHeader w:val="0"/>
         </w:trPr>
         <w:tc>
           <w:tcPr>
@@ -4440,7 +4817,7 @@
             <w:pPr>
               <w:numPr>
                 <w:ilvl w:val="0"/>
-                <w:numId w:val="6"/>
+                <w:numId w:val="7"/>
               </w:numPr>
               <w:ind w:left="720"/>
               <w:rPr>
@@ -4468,7 +4845,9 @@
       </w:tr>
       <w:tr>
         <w:trPr>
+          <w:cantSplit w:val="0"/>
           <w:trHeight w:val="270" w:hRule="atLeast"/>
+          <w:tblHeader w:val="0"/>
         </w:trPr>
         <w:tc>
           <w:tcPr/>
@@ -4479,7 +4858,7 @@
               <w:widowControl w:val="1"/>
               <w:numPr>
                 <w:ilvl w:val="0"/>
-                <w:numId w:val="6"/>
+                <w:numId w:val="7"/>
               </w:numPr>
               <w:pBdr>
                 <w:top w:space="0" w:sz="0" w:val="nil"/>
@@ -4520,7 +4899,7 @@
         <w:pStyle w:val="Heading1"/>
         <w:numPr>
           <w:ilvl w:val="0"/>
-          <w:numId w:val="9"/>
+          <w:numId w:val="10"/>
         </w:numPr>
         <w:ind w:left="720" w:hanging="720"/>
         <w:rPr>
@@ -4580,7 +4959,7 @@
         <w:pStyle w:val="Heading1"/>
         <w:numPr>
           <w:ilvl w:val="0"/>
-          <w:numId w:val="9"/>
+          <w:numId w:val="10"/>
         </w:numPr>
         <w:ind w:left="720" w:hanging="720"/>
         <w:rPr>
@@ -4641,7 +5020,7 @@
           <w:rFonts w:ascii="Arial" w:cs="Arial" w:eastAsia="Arial" w:hAnsi="Arial"/>
           <w:rtl w:val="0"/>
         </w:rPr>
-        <w:t xml:space="preserve">A member of the research staff will contact study participants within 24 hours prior to their planned study visit to complete the COVID-19 screening form. Upon reporting to the laboratory and after completing the test screening form, participants will be provided with a consent form and allowed to read it in a private room with just the investigators present. After the participant reads the form, an investigator will ask them if they have any questions and answer any questions. The investigator will then follow-up with a few questions to get some idea as to whether the subject actually read the consent form (e.g. “What will we be measuring in this experiment?”). If the subject’s responses seem vague, the investigator will ask the subject to re-read the consent form and the investigator will explain any uncertainties. Participants will be given as much time as required to decide on participation and reminded that they may also leave the study at any time.</w:t>
+        <w:t xml:space="preserve">A member of the research staff will contact study participants within 24 hours prior to their planned study visit to complete the COVID-19 screening form. Upon reporting to the laboratory and after completing the test screening form, participants will be provided with a consent form and allowed to read it in a private room with just the investigators present. After the participant reads the form, an investigator will ask them if they have any questions and answer any questions. The investigator will then follow up with a few questions to get some idea as to whether the subject actually read the consent form (e.g. “What will we be measuring in this experiment?”). If the subject’s responses seem vague, the investigator will ask the subject to re-read the consent form and the investigator will explain any uncertainties. Participants will be given as much time as required to decide on participation and reminded that they may also leave the study at any time.</w:t>
       </w:r>
       <w:r>
         <w:rPr>
@@ -4654,7 +5033,7 @@
         <w:pStyle w:val="Heading1"/>
         <w:numPr>
           <w:ilvl w:val="0"/>
-          <w:numId w:val="9"/>
+          <w:numId w:val="10"/>
         </w:numPr>
         <w:ind w:left="720" w:hanging="720"/>
         <w:rPr>
@@ -4685,7 +5064,7 @@
           <w:rFonts w:ascii="Arial" w:cs="Arial" w:eastAsia="Arial" w:hAnsi="Arial"/>
           <w:rtl w:val="0"/>
         </w:rPr>
-        <w:t xml:space="preserve">Participants will report to the front steps of the Clare Small building. All in-person screening and testing procedures will take place at the Locomotion Laboratory within the Clare Small building. Participants will be handed a sanitized clipboard and pen to fill out the screening and consent forms. Researchers and participants will be required to maintain social distancing, wear a face mask and frequently disinfect their hands with an anti-bacterial gel.</w:t>
+        <w:t xml:space="preserve">Participants will report to the front steps of the Clare Small building. All in-person screening and testing procedures will take place at the Locomotion Laboratory within the Clare Small building. Participants will be handed a sanitized clipboard and pen to fill out the screening and consent forms. Researchers and participants will be required to maintain social distancing, wear a face mask, and frequently disinfect their hands with an antibacterial gel.</w:t>
       </w:r>
     </w:p>
     <w:p>
@@ -4769,7 +5148,7 @@
           <w:rFonts w:ascii="Arial" w:cs="Arial" w:eastAsia="Arial" w:hAnsi="Arial"/>
           <w:rtl w:val="0"/>
         </w:rPr>
-        <w:t xml:space="preserve">Participants will warm up by cycling at a low-intensity for 5 min and then perform eight 4-min bouts of seated cycling. The intensity for the four iso-power trials will be set at a mechanical power output of 1.5 W/kg. The intensity for the four sim-resistance trials will be freely chosen by the participant. Each trial will be separated by a rest period of 1 min. The total time commitment for this session is expected to be &lt;2 hours.</w:t>
+        <w:t xml:space="preserve">Participants will warm up by cycling at a low intensity for 5 min and then perform eight 4-min bouts of seated cycling. The intensity for the four iso-power trials will be set at a mechanical power output of 1.5 W/kg. The intensity for the four sim-resistance trials will be freely chosen by the participant. Each trial will be separated by a rest period of 1 min. The total time commitment for this session is expected to be &lt;2 hours.</w:t>
       </w:r>
       <w:r>
         <w:rPr>
@@ -4822,6 +5201,10 @@
         </w:tblGridChange>
       </w:tblGrid>
       <w:tr>
+        <w:trPr>
+          <w:cantSplit w:val="0"/>
+          <w:tblHeader w:val="0"/>
+        </w:trPr>
         <w:tc>
           <w:tcPr>
             <w:tcBorders>
@@ -5056,6 +5439,10 @@
         </w:tc>
       </w:tr>
       <w:tr>
+        <w:trPr>
+          <w:cantSplit w:val="0"/>
+          <w:tblHeader w:val="0"/>
+        </w:trPr>
         <w:tc>
           <w:tcPr>
             <w:tcBorders>
@@ -5095,7 +5482,7 @@
               <w:widowControl w:val="1"/>
               <w:numPr>
                 <w:ilvl w:val="0"/>
-                <w:numId w:val="8"/>
+                <w:numId w:val="9"/>
               </w:numPr>
               <w:pBdr>
                 <w:top w:space="0" w:sz="0" w:val="nil"/>
@@ -5143,7 +5530,7 @@
               <w:widowControl w:val="1"/>
               <w:numPr>
                 <w:ilvl w:val="0"/>
-                <w:numId w:val="8"/>
+                <w:numId w:val="9"/>
               </w:numPr>
               <w:pBdr>
                 <w:top w:space="0" w:sz="0" w:val="nil"/>
@@ -5233,7 +5620,7 @@
               <w:widowControl w:val="1"/>
               <w:numPr>
                 <w:ilvl w:val="0"/>
-                <w:numId w:val="8"/>
+                <w:numId w:val="9"/>
               </w:numPr>
               <w:pBdr>
                 <w:top w:space="0" w:sz="0" w:val="nil"/>
@@ -5268,7 +5655,7 @@
               <w:widowControl w:val="1"/>
               <w:numPr>
                 <w:ilvl w:val="0"/>
-                <w:numId w:val="8"/>
+                <w:numId w:val="9"/>
               </w:numPr>
               <w:pBdr>
                 <w:top w:space="0" w:sz="0" w:val="nil"/>
@@ -5350,6 +5737,10 @@
         </w:tc>
       </w:tr>
       <w:tr>
+        <w:trPr>
+          <w:cantSplit w:val="0"/>
+          <w:tblHeader w:val="0"/>
+        </w:trPr>
         <w:tc>
           <w:tcPr/>
           <w:p>
@@ -5422,7 +5813,7 @@
         <w:pStyle w:val="Heading1"/>
         <w:numPr>
           <w:ilvl w:val="0"/>
-          <w:numId w:val="9"/>
+          <w:numId w:val="10"/>
         </w:numPr>
         <w:ind w:left="720" w:hanging="720"/>
         <w:rPr>
@@ -5461,7 +5852,7 @@
         <w:pStyle w:val="Heading1"/>
         <w:numPr>
           <w:ilvl w:val="0"/>
-          <w:numId w:val="9"/>
+          <w:numId w:val="10"/>
         </w:numPr>
         <w:ind w:left="720" w:hanging="720"/>
         <w:rPr>
@@ -5500,7 +5891,7 @@
         <w:pStyle w:val="Heading1"/>
         <w:numPr>
           <w:ilvl w:val="0"/>
-          <w:numId w:val="9"/>
+          <w:numId w:val="10"/>
         </w:numPr>
         <w:ind w:left="720" w:hanging="720"/>
         <w:rPr>
@@ -5544,7 +5935,7 @@
         <w:pStyle w:val="Heading1"/>
         <w:numPr>
           <w:ilvl w:val="0"/>
-          <w:numId w:val="9"/>
+          <w:numId w:val="10"/>
         </w:numPr>
         <w:ind w:left="720" w:hanging="720"/>
         <w:rPr>
@@ -5575,7 +5966,7 @@
           <w:rFonts w:ascii="Arial" w:cs="Arial" w:eastAsia="Arial" w:hAnsi="Arial"/>
           <w:rtl w:val="0"/>
         </w:rPr>
-        <w:t xml:space="preserve">We do not anticipate any circumstances under which participants will be withdrawn without their consent. Participants who choose to withdraw prior to completing the experiments will be freely allowed to do so.</w:t>
+        <w:t xml:space="preserve">We do not anticipate any circumstances under which participants will be withdrawn without their consent. Participants who choose to withdraw before completing the experiments will be freely allowed to do so.</w:t>
       </w:r>
       <w:r>
         <w:rPr>
@@ -5588,7 +5979,7 @@
         <w:pStyle w:val="Heading1"/>
         <w:numPr>
           <w:ilvl w:val="0"/>
-          <w:numId w:val="9"/>
+          <w:numId w:val="10"/>
         </w:numPr>
         <w:ind w:left="720" w:hanging="720"/>
         <w:rPr>
@@ -5647,7 +6038,7 @@
           <w:rFonts w:ascii="Arial" w:cs="Arial" w:eastAsia="Arial" w:hAnsi="Arial"/>
           <w:rtl w:val="0"/>
         </w:rPr>
-        <w:t xml:space="preserve">It is possible that participants could be exposed to COVID-19 during testing. The risk of serious symptoms, hospitalization, and death will be mitigated by following the CDC, CU RIO R2R, and IPHY guidelines. Participants who are deemed eligible for our study will have been screened to be healthy adults who self-report being symptom-free and not having close contact with any persons confirmed to have COVID-19. Thus, our participants are deemed low-risk for developing serious symptoms due to COVID-19.</w:t>
+        <w:t xml:space="preserve">Participants could be exposed to COVID-19 during testing. The risk of serious symptoms, hospitalization, and death will be mitigated by following the CDC, CU-RIO R2R, and IPHY guidelines. Participants who are deemed eligible for our study will have been screened to be healthy adults who self-report being symptom-free and not having close contact with any persons confirmed to have COVID-19. Thus, our participants are deemed low-risk for developing serious symptoms due to COVID-19.</w:t>
       </w:r>
     </w:p>
     <w:p>
@@ -5655,7 +6046,7 @@
         <w:pStyle w:val="Heading1"/>
         <w:numPr>
           <w:ilvl w:val="0"/>
-          <w:numId w:val="9"/>
+          <w:numId w:val="10"/>
         </w:numPr>
         <w:ind w:left="720" w:hanging="720"/>
         <w:rPr>
@@ -5716,7 +6107,7 @@
           <w:rFonts w:ascii="Arial" w:cs="Arial" w:eastAsia="Arial" w:hAnsi="Arial"/>
           <w:rtl w:val="0"/>
         </w:rPr>
-        <w:t xml:space="preserve">If a participant experiences a non-life-threatening injury (for example: a cut, scratch or wrist sprain) that requires medical treatment, the experimenters will provide reasonable assistance in getting the subject to Wardenburg Health Center, or Urgent Care at the Boulder Medical Center. Professor Kram has more than 25 years of experience conducting these types of experiments and has never had a subject experience a serious injury during testing.</w:t>
+        <w:t xml:space="preserve">If a participant experiences a non-life-threatening injury (e.g., a cut, scratch, or wrist sprain) that requires medical treatment, the experimenters will provide reasonable assistance in getting the subject to Wardenburg Health Center, or Urgent Care at the Boulder Medical Center. Professor Kram has more than 25 years of experience conducting these types of experiments and has never had a subject experience a serious injury during testing.</w:t>
       </w:r>
     </w:p>
     <w:p>
@@ -5746,7 +6137,7 @@
           <w:rFonts w:ascii="Arial" w:cs="Arial" w:eastAsia="Arial" w:hAnsi="Arial"/>
           <w:rtl w:val="0"/>
         </w:rPr>
-        <w:t xml:space="preserve">In the unlikely event of a life-threatening event (e.g. cardiac arrest), the investigator(s) would call 911, begin CPR, and await EMS arrival. Accordingly, all investigators are trained in CPR and AED and at least one investigator will be present during these experiments. A First Aid Kit and AED is always kept within the Locomotion Laboratory.</w:t>
+        <w:t xml:space="preserve">In the unlikely event of a life-threatening event (e.g., cardiac arrest), the investigator(s) would call 911, begin CPR, and await EMS arrival. Accordingly, all investigators are trained in CPR and AED and at least one investigator will be present during these experiments. A First Aid Kit and AED are always kept within the Locomotion Laboratory.</w:t>
       </w:r>
     </w:p>
     <w:p>
@@ -5754,7 +6145,7 @@
         <w:pStyle w:val="Heading1"/>
         <w:numPr>
           <w:ilvl w:val="0"/>
-          <w:numId w:val="9"/>
+          <w:numId w:val="10"/>
         </w:numPr>
         <w:ind w:left="720" w:hanging="720"/>
         <w:rPr>
@@ -5793,7 +6184,7 @@
         <w:pStyle w:val="Heading1"/>
         <w:numPr>
           <w:ilvl w:val="0"/>
-          <w:numId w:val="9"/>
+          <w:numId w:val="10"/>
         </w:numPr>
         <w:ind w:left="720" w:hanging="720"/>
         <w:rPr>
@@ -5832,7 +6223,7 @@
         <w:pStyle w:val="Heading1"/>
         <w:numPr>
           <w:ilvl w:val="0"/>
-          <w:numId w:val="9"/>
+          <w:numId w:val="10"/>
         </w:numPr>
         <w:ind w:left="720" w:hanging="720"/>
         <w:rPr>
@@ -5876,7 +6267,7 @@
         <w:pStyle w:val="Heading1"/>
         <w:numPr>
           <w:ilvl w:val="0"/>
-          <w:numId w:val="9"/>
+          <w:numId w:val="10"/>
         </w:numPr>
         <w:ind w:left="720" w:hanging="720"/>
         <w:rPr>
@@ -5915,7 +6306,7 @@
         <w:pStyle w:val="Heading1"/>
         <w:numPr>
           <w:ilvl w:val="0"/>
-          <w:numId w:val="9"/>
+          <w:numId w:val="10"/>
         </w:numPr>
         <w:ind w:left="720" w:hanging="720"/>
         <w:rPr>
@@ -5954,7 +6345,7 @@
         <w:pStyle w:val="Heading1"/>
         <w:numPr>
           <w:ilvl w:val="0"/>
-          <w:numId w:val="9"/>
+          <w:numId w:val="10"/>
         </w:numPr>
         <w:ind w:left="720" w:hanging="720"/>
         <w:rPr>
@@ -5998,7 +6389,7 @@
         <w:pStyle w:val="Heading1"/>
         <w:numPr>
           <w:ilvl w:val="0"/>
-          <w:numId w:val="9"/>
+          <w:numId w:val="10"/>
         </w:numPr>
         <w:ind w:left="720" w:hanging="720"/>
         <w:rPr>
@@ -6042,7 +6433,7 @@
         <w:pStyle w:val="Heading1"/>
         <w:numPr>
           <w:ilvl w:val="0"/>
-          <w:numId w:val="9"/>
+          <w:numId w:val="10"/>
         </w:numPr>
         <w:ind w:left="720" w:hanging="720"/>
         <w:rPr>
@@ -6073,11 +6464,11 @@
           <w:rFonts w:ascii="Arial" w:cs="Arial" w:eastAsia="Arial" w:hAnsi="Arial"/>
           <w:rtl w:val="0"/>
         </w:rPr>
-        <w:t xml:space="preserve">We intend to prepare the results of this study for presentation at scientific conferences and for publication in a scientific journal. In these ways, study results will be made part of the public record and will be made accessible to participants.</w:t>
+        <w:t xml:space="preserve">We intend to prepare the results of this study for presentation at scientific conferences and publication in a scientific journal. In these ways, study results will be made part of the public record and will be made accessible to participants.</w:t>
       </w:r>
     </w:p>
     <w:sectPr>
-      <w:footerReference r:id="rId12" w:type="default"/>
+      <w:footerReference r:id="rId16" w:type="default"/>
       <w:pgSz w:h="15840" w:w="12240" w:orient="portrait"/>
       <w:pgMar w:bottom="1440" w:top="1440" w:left="1440" w:right="1440" w:header="720" w:footer="541"/>
       <w:pgNumType w:start="1"/>
@@ -6406,7 +6797,7 @@
       </w:r>
     </w:p>
   </w:comment>
-  <w:comment w:author="Robbie Courter" w:id="4" w:date="2021-05-12T16:42:38Z">
+  <w:comment w:author="Ross Wilkinson" w:id="1" w:date="2021-04-01T21:45:05Z">
     <w:p>
       <w:pPr>
         <w:keepNext w:val="0"/>
@@ -6452,9 +6843,11 @@
           <w:vertAlign w:val="baseline"/>
           <w:rtl w:val="0"/>
         </w:rPr>
-        <w:t xml:space="preserve">Notes from 5/12/2021 Meeting: </w:t>
-      </w:r>
-    </w:p>
+        <w:t xml:space="preserve">Add section on the effect of reward on movement vigor in other tasks (reaching, saccades, walking).</w:t>
+      </w:r>
+    </w:p>
+  </w:comment>
+  <w:comment w:author="Robbie Courter" w:id="4" w:date="2021-05-12T16:42:38Z">
     <w:p>
       <w:pPr>
         <w:keepNext w:val="0"/>
@@ -6500,7 +6893,7 @@
           <w:vertAlign w:val="baseline"/>
           <w:rtl w:val="0"/>
         </w:rPr>
-        <w:t xml:space="preserve">- Food/treat rewards. Mix bag of stuff like granola bars, nuts, candy, etc. that they can choose from. They can eat during their rest break or save until later. </w:t>
+        <w:t xml:space="preserve">Notes from 5/12/2021 Meeting: </w:t>
       </w:r>
     </w:p>
     <w:p>
@@ -6548,7 +6941,7 @@
           <w:vertAlign w:val="baseline"/>
           <w:rtl w:val="0"/>
         </w:rPr>
-        <w:t xml:space="preserve">- NO money, except for TT. "Now you can supplement your monetary compensation based on your performance, up to $10."</w:t>
+        <w:t xml:space="preserve">- Food/treat rewards. Mix bag of stuff like granola bars, nuts, candy, etc. that they can choose from. They can eat during their rest break or save until later. </w:t>
       </w:r>
     </w:p>
     <w:p>
@@ -6596,7 +6989,7 @@
           <w:vertAlign w:val="baseline"/>
           <w:rtl w:val="0"/>
         </w:rPr>
-        <w:t xml:space="preserve">- Fixed time per trial (i.e., 10min or 8min). Reinforce that they cannot control how long they will be in the lab. </w:t>
+        <w:t xml:space="preserve">- NO money, except for TT. "Now you can supplement your monetary compensation based on your performance, up to $10."</w:t>
       </w:r>
     </w:p>
     <w:p>
@@ -6644,7 +7037,7 @@
           <w:vertAlign w:val="baseline"/>
           <w:rtl w:val="0"/>
         </w:rPr>
-        <w:t xml:space="preserve">- "You'll be riding a series of 1km trials and will be here for a full hour." </w:t>
+        <w:t xml:space="preserve">- Fixed time per trial (i.e., 10min or 8min). Reinforce that they cannot control how long they will be in the lab. </w:t>
       </w:r>
     </w:p>
     <w:p>
@@ -6692,7 +7085,7 @@
           <w:vertAlign w:val="baseline"/>
           <w:rtl w:val="0"/>
         </w:rPr>
-        <w:t xml:space="preserve">- "The entire experiment will take 1 hour, you'll be riding bouts of 1km and we will give you plenty of race in-between trials." </w:t>
+        <w:t xml:space="preserve">- "You'll be riding a series of 1km trials and will be here for a full hour." </w:t>
       </w:r>
     </w:p>
     <w:p>
@@ -6740,7 +7133,7 @@
           <w:vertAlign w:val="baseline"/>
           <w:rtl w:val="0"/>
         </w:rPr>
-        <w:t xml:space="preserve">- Don't want participants to change how they economize in each trial. </w:t>
+        <w:t xml:space="preserve">- "The entire experiment will take 1 hour, you'll be riding bouts of 1km and we will give you plenty of race in-between trials." </w:t>
       </w:r>
     </w:p>
     <w:p>
@@ -6788,7 +7181,7 @@
           <w:vertAlign w:val="baseline"/>
           <w:rtl w:val="0"/>
         </w:rPr>
-        <w:t xml:space="preserve">- Add baseline trial: FAML -&gt; BASELINE -&gt; ABBA/BAAB -&gt; TT</w:t>
+        <w:t xml:space="preserve">- Don't want participants to change how they economize in each trial. </w:t>
       </w:r>
     </w:p>
     <w:p>
@@ -6836,7 +7229,7 @@
           <w:vertAlign w:val="baseline"/>
           <w:rtl w:val="0"/>
         </w:rPr>
-        <w:t xml:space="preserve">- FAML: shift through each gear for 20s, now shift back up to the easiest gear. Stop. Now we'll practice starting a 1km trial. Start from the easiest gear and shift to the gear you think you may like to ride in.</w:t>
+        <w:t xml:space="preserve">- Add baseline trial: FAML -&gt; BASELINE -&gt; ABBA/BAAB -&gt; TT</w:t>
       </w:r>
     </w:p>
     <w:p>
@@ -6884,11 +7277,9 @@
           <w:vertAlign w:val="baseline"/>
           <w:rtl w:val="0"/>
         </w:rPr>
-        <w:t xml:space="preserve">- BASELINE: Shift back to the easiest gear again. Now we'd like you to practice riding 1km however you'd like.</w:t>
-      </w:r>
-    </w:p>
-  </w:comment>
-  <w:comment w:author="Robbie Courter" w:id="5" w:date="2021-05-19T16:33:31Z">
+        <w:t xml:space="preserve">- FAML: shift through each gear for 20s, now shift back up to the easiest gear. Stop. Now we'll practice starting a 1km trial. Start from the easiest gear and shift to the gear you think you may like to ride in.</w:t>
+      </w:r>
+    </w:p>
     <w:p>
       <w:pPr>
         <w:keepNext w:val="0"/>
@@ -6934,9 +7325,11 @@
           <w:vertAlign w:val="baseline"/>
           <w:rtl w:val="0"/>
         </w:rPr>
-        <w:t xml:space="preserve">Meeting 5/19/2021 notes:</w:t>
-      </w:r>
-    </w:p>
+        <w:t xml:space="preserve">- BASELINE: Shift back to the easiest gear again. Now we'd like you to practice riding 1km however you'd like.</w:t>
+      </w:r>
+    </w:p>
+  </w:comment>
+  <w:comment w:author="Robbie Courter" w:id="5" w:date="2021-05-19T16:33:31Z">
     <w:p>
       <w:pPr>
         <w:keepNext w:val="0"/>
@@ -6982,7 +7375,7 @@
           <w:vertAlign w:val="baseline"/>
           <w:rtl w:val="0"/>
         </w:rPr>
-        <w:t xml:space="preserve">- Try plotting average power (either across full trial, last 30s, etc.</w:t>
+        <w:t xml:space="preserve">Meeting 5/19/2021 notes:</w:t>
       </w:r>
     </w:p>
     <w:p>
@@ -7030,7 +7423,7 @@
           <w:vertAlign w:val="baseline"/>
           <w:rtl w:val="0"/>
         </w:rPr>
-        <w:t xml:space="preserve">- Also try plotting average cadence</w:t>
+        <w:t xml:space="preserve">- Try plotting average power (either across full trial, last 30s, etc.</w:t>
       </w:r>
     </w:p>
     <w:p>
@@ -7078,11 +7471,9 @@
           <w:vertAlign w:val="baseline"/>
           <w:rtl w:val="0"/>
         </w:rPr>
-        <w:t xml:space="preserve">- Reward effects may not be reflected in finishing time</w:t>
-      </w:r>
-    </w:p>
-  </w:comment>
-  <w:comment w:author="Ross Wilkinson" w:id="1" w:date="2021-04-01T21:45:05Z">
+        <w:t xml:space="preserve">- Also try plotting average cadence</w:t>
+      </w:r>
+    </w:p>
     <w:p>
       <w:pPr>
         <w:keepNext w:val="0"/>
@@ -7128,11 +7519,11 @@
           <w:vertAlign w:val="baseline"/>
           <w:rtl w:val="0"/>
         </w:rPr>
-        <w:t xml:space="preserve">Add section on the effect of reward on movement vigor in other tasks (reaching, saccades, walking).</w:t>
+        <w:t xml:space="preserve">- Reward effects may not be reflected in finishing time</w:t>
       </w:r>
     </w:p>
   </w:comment>
-  <w:comment w:author="Robbie Courter" w:id="6" w:date="2021-06-02T16:28:07Z">
+  <w:comment w:author="Robbie Courter" w:id="2" w:date="2021-06-02T16:37:09Z">
     <w:p>
       <w:pPr>
         <w:keepNext w:val="0"/>
@@ -7178,11 +7569,9 @@
           <w:vertAlign w:val="baseline"/>
           <w:rtl w:val="0"/>
         </w:rPr>
-        <w:t xml:space="preserve">Use same script as baseline. Gives us a larger number of "baselines"</w:t>
-      </w:r>
-    </w:p>
-  </w:comment>
-  <w:comment w:author="Robbie Courter" w:id="2" w:date="2021-06-02T16:37:09Z">
+        <w:t xml:space="preserve">Maybe around 3 normal/baseline trial between each rewarded condition to act as a bit of a washout.</w:t>
+      </w:r>
+    </w:p>
     <w:p>
       <w:pPr>
         <w:keepNext w:val="0"/>
@@ -7215,20 +7604,8 @@
       </w:pPr>
       <w:r>
         <w:rPr>
-          <w:rFonts w:ascii="Arial" w:cs="Arial" w:eastAsia="Arial" w:hAnsi="Arial"/>
-          <w:b w:val="0"/>
-          <w:i w:val="0"/>
-          <w:smallCaps w:val="0"/>
-          <w:strike w:val="0"/>
-          <w:color w:val="000000"/>
-          <w:sz w:val="22"/>
-          <w:szCs w:val="22"/>
-          <w:u w:val="none"/>
-          <w:shd w:fill="auto" w:val="clear"/>
-          <w:vertAlign w:val="baseline"/>
-          <w:rtl w:val="0"/>
-        </w:rPr>
-        <w:t xml:space="preserve">Maybe around 3 normal/baseline trial between each rewarded condition to act as a bit of a washout.</w:t>
+          <w:rtl w:val="0"/>
+        </w:rPr>
       </w:r>
     </w:p>
     <w:p>
@@ -7263,10 +7640,24 @@
       </w:pPr>
       <w:r>
         <w:rPr>
-          <w:rtl w:val="0"/>
-        </w:rPr>
-      </w:r>
-    </w:p>
+          <w:rFonts w:ascii="Arial" w:cs="Arial" w:eastAsia="Arial" w:hAnsi="Arial"/>
+          <w:b w:val="0"/>
+          <w:i w:val="0"/>
+          <w:smallCaps w:val="0"/>
+          <w:strike w:val="0"/>
+          <w:color w:val="000000"/>
+          <w:sz w:val="22"/>
+          <w:szCs w:val="22"/>
+          <w:u w:val="none"/>
+          <w:shd w:fill="auto" w:val="clear"/>
+          <w:vertAlign w:val="baseline"/>
+          <w:rtl w:val="0"/>
+        </w:rPr>
+        <w:t xml:space="preserve">Still let them eat the treat after a RWD trial. If we see a flatline or saturation effect after the first reward, maybe then transition to not allowing them to eat it for the next pilot.</w:t>
+      </w:r>
+    </w:p>
+  </w:comment>
+  <w:comment w:author="Robbie Courter" w:id="3" w:date="2021-06-02T16:39:06Z">
     <w:p>
       <w:pPr>
         <w:keepNext w:val="0"/>
@@ -7312,11 +7703,9 @@
           <w:vertAlign w:val="baseline"/>
           <w:rtl w:val="0"/>
         </w:rPr>
-        <w:t xml:space="preserve">Still let them eat the treat after a RWD trial. If we see a flatline or saturation effect after the first reward, maybe then transition to not allowing them to eat it for the next pilot.</w:t>
-      </w:r>
-    </w:p>
-  </w:comment>
-  <w:comment w:author="Robbie Courter" w:id="3" w:date="2021-06-02T16:39:06Z">
+        <w:t xml:space="preserve">0.25mi / 400m trials:</w:t>
+      </w:r>
+    </w:p>
     <w:p>
       <w:pPr>
         <w:keepNext w:val="0"/>
@@ -7362,7 +7751,7 @@
           <w:vertAlign w:val="baseline"/>
           <w:rtl w:val="0"/>
         </w:rPr>
-        <w:t xml:space="preserve">0.25mi / 400m trials:</w:t>
+        <w:t xml:space="preserve">FAML</w:t>
       </w:r>
     </w:p>
     <w:p>
@@ -7410,7 +7799,7 @@
           <w:vertAlign w:val="baseline"/>
           <w:rtl w:val="0"/>
         </w:rPr>
-        <w:t xml:space="preserve">FAML</w:t>
+        <w:t xml:space="preserve">Baseline</w:t>
       </w:r>
     </w:p>
     <w:p>
@@ -7458,7 +7847,7 @@
           <w:vertAlign w:val="baseline"/>
           <w:rtl w:val="0"/>
         </w:rPr>
-        <w:t xml:space="preserve">Baseline</w:t>
+        <w:t xml:space="preserve">Normal-Normal-RWD </w:t>
       </w:r>
     </w:p>
     <w:p>
@@ -7506,7 +7895,7 @@
           <w:vertAlign w:val="baseline"/>
           <w:rtl w:val="0"/>
         </w:rPr>
-        <w:t xml:space="preserve">Normal-Normal-RWD </w:t>
+        <w:t xml:space="preserve">Normal-Normal-RWD</w:t>
       </w:r>
     </w:p>
     <w:p>
@@ -7554,9 +7943,11 @@
           <w:vertAlign w:val="baseline"/>
           <w:rtl w:val="0"/>
         </w:rPr>
-        <w:t xml:space="preserve">Normal-Normal-RWD</w:t>
-      </w:r>
-    </w:p>
+        <w:t xml:space="preserve">TT</w:t>
+      </w:r>
+    </w:p>
+  </w:comment>
+  <w:comment w:author="Robbie Courter" w:id="6" w:date="2021-06-02T16:28:07Z">
     <w:p>
       <w:pPr>
         <w:keepNext w:val="0"/>
@@ -7602,7 +7993,7 @@
           <w:vertAlign w:val="baseline"/>
           <w:rtl w:val="0"/>
         </w:rPr>
-        <w:t xml:space="preserve">TT</w:t>
+        <w:t xml:space="preserve">Use same script as baseline. Gives us a larger number of "baselines"</w:t>
       </w:r>
     </w:p>
   </w:comment>
@@ -7611,15 +8002,15 @@
 
 <file path=word/commentsExtended.xml><?xml version="1.0" encoding="utf-8"?>
 <w15:commentsEx xmlns:mc="http://schemas.openxmlformats.org/markup-compatibility/2006" xmlns:o="urn:schemas-microsoft-com:office:office" xmlns:r="http://schemas.openxmlformats.org/officeDocument/2006/relationships" xmlns:m="http://schemas.openxmlformats.org/officeDocument/2006/math" xmlns:v="urn:schemas-microsoft-com:vml" xmlns:wp="http://schemas.openxmlformats.org/drawingml/2006/wordprocessingDrawing" xmlns:w10="urn:schemas-microsoft-com:office:word" xmlns:w="http://schemas.openxmlformats.org/wordprocessingml/2006/main" xmlns:wne="http://schemas.microsoft.com/office/word/2006/wordml" xmlns:sl="http://schemas.openxmlformats.org/schemaLibrary/2006/main" xmlns:a="http://schemas.openxmlformats.org/drawingml/2006/main" xmlns:pic="http://schemas.openxmlformats.org/drawingml/2006/picture" xmlns:c="http://schemas.openxmlformats.org/drawingml/2006/chart" xmlns:lc="http://schemas.openxmlformats.org/drawingml/2006/lockedCanvas" xmlns:dgm="http://schemas.openxmlformats.org/drawingml/2006/diagram" xmlns:wps="http://schemas.microsoft.com/office/word/2010/wordprocessingShape" xmlns:wpg="http://schemas.microsoft.com/office/word/2010/wordprocessingGroup" xmlns:w14="http://schemas.microsoft.com/office/word/2010/wordml" xmlns:w15="http://schemas.microsoft.com/office/word/2012/wordml">
-  <w15:commentEx w15:paraId="000000F2" w15:done="0"/>
-  <w15:commentEx w15:paraId="000000F3" w15:done="0"/>
-  <w15:commentEx w15:paraId="000000F4" w15:done="0"/>
-  <w15:commentEx w15:paraId="000000FE" w15:done="0"/>
-  <w15:commentEx w15:paraId="00000102" w15:paraIdParent="000000FE" w15:done="0"/>
+  <w15:commentEx w15:paraId="00000101" w15:done="0"/>
+  <w15:commentEx w15:paraId="00000102" w15:done="0"/>
   <w15:commentEx w15:paraId="00000103" w15:done="0"/>
   <w15:commentEx w15:paraId="00000104" w15:done="0"/>
-  <w15:commentEx w15:paraId="00000107" w15:done="0"/>
-  <w15:commentEx w15:paraId="0000010D" w15:paraIdParent="00000107" w15:done="0"/>
+  <w15:commentEx w15:paraId="0000010E" w15:done="0"/>
+  <w15:commentEx w15:paraId="00000112" w15:paraIdParent="0000010E" w15:done="0"/>
+  <w15:commentEx w15:paraId="00000115" w15:done="0"/>
+  <w15:commentEx w15:paraId="0000011B" w15:paraIdParent="00000115" w15:done="0"/>
+  <w15:commentEx w15:paraId="0000011C" w15:done="0"/>
 </w15:commentsEx>
 </file>
 
@@ -7980,6 +8371,116 @@
   <w:abstractNum w:abstractNumId="3">
     <w:lvl w:ilvl="0">
       <w:start w:val="1"/>
+      <w:numFmt w:val="decimal"/>
+      <w:lvlText w:val="%1."/>
+      <w:lvlJc w:val="left"/>
+      <w:pPr>
+        <w:ind w:left="720" w:hanging="360"/>
+      </w:pPr>
+      <w:rPr>
+        <w:u w:val="none"/>
+      </w:rPr>
+    </w:lvl>
+    <w:lvl w:ilvl="1">
+      <w:start w:val="1"/>
+      <w:numFmt w:val="lowerLetter"/>
+      <w:lvlText w:val="%2."/>
+      <w:lvlJc w:val="left"/>
+      <w:pPr>
+        <w:ind w:left="1440" w:hanging="360"/>
+      </w:pPr>
+      <w:rPr>
+        <w:u w:val="none"/>
+      </w:rPr>
+    </w:lvl>
+    <w:lvl w:ilvl="2">
+      <w:start w:val="1"/>
+      <w:numFmt w:val="lowerRoman"/>
+      <w:lvlText w:val="%3."/>
+      <w:lvlJc w:val="right"/>
+      <w:pPr>
+        <w:ind w:left="2160" w:hanging="360"/>
+      </w:pPr>
+      <w:rPr>
+        <w:u w:val="none"/>
+      </w:rPr>
+    </w:lvl>
+    <w:lvl w:ilvl="3">
+      <w:start w:val="1"/>
+      <w:numFmt w:val="decimal"/>
+      <w:lvlText w:val="%4."/>
+      <w:lvlJc w:val="left"/>
+      <w:pPr>
+        <w:ind w:left="2880" w:hanging="360"/>
+      </w:pPr>
+      <w:rPr>
+        <w:u w:val="none"/>
+      </w:rPr>
+    </w:lvl>
+    <w:lvl w:ilvl="4">
+      <w:start w:val="1"/>
+      <w:numFmt w:val="lowerLetter"/>
+      <w:lvlText w:val="%5."/>
+      <w:lvlJc w:val="left"/>
+      <w:pPr>
+        <w:ind w:left="3600" w:hanging="360"/>
+      </w:pPr>
+      <w:rPr>
+        <w:u w:val="none"/>
+      </w:rPr>
+    </w:lvl>
+    <w:lvl w:ilvl="5">
+      <w:start w:val="1"/>
+      <w:numFmt w:val="lowerRoman"/>
+      <w:lvlText w:val="%6."/>
+      <w:lvlJc w:val="right"/>
+      <w:pPr>
+        <w:ind w:left="4320" w:hanging="360"/>
+      </w:pPr>
+      <w:rPr>
+        <w:u w:val="none"/>
+      </w:rPr>
+    </w:lvl>
+    <w:lvl w:ilvl="6">
+      <w:start w:val="1"/>
+      <w:numFmt w:val="decimal"/>
+      <w:lvlText w:val="%7."/>
+      <w:lvlJc w:val="left"/>
+      <w:pPr>
+        <w:ind w:left="5040" w:hanging="360"/>
+      </w:pPr>
+      <w:rPr>
+        <w:u w:val="none"/>
+      </w:rPr>
+    </w:lvl>
+    <w:lvl w:ilvl="7">
+      <w:start w:val="1"/>
+      <w:numFmt w:val="lowerLetter"/>
+      <w:lvlText w:val="%8."/>
+      <w:lvlJc w:val="left"/>
+      <w:pPr>
+        <w:ind w:left="5760" w:hanging="360"/>
+      </w:pPr>
+      <w:rPr>
+        <w:u w:val="none"/>
+      </w:rPr>
+    </w:lvl>
+    <w:lvl w:ilvl="8">
+      <w:start w:val="1"/>
+      <w:numFmt w:val="lowerRoman"/>
+      <w:lvlText w:val="%9."/>
+      <w:lvlJc w:val="right"/>
+      <w:pPr>
+        <w:ind w:left="6480" w:hanging="360"/>
+      </w:pPr>
+      <w:rPr>
+        <w:u w:val="none"/>
+      </w:rPr>
+    </w:lvl>
+  </w:abstractNum>
+  <w:abstractNum w:abstractNumId="4">
+    <w:lvl w:ilvl="0">
+      <w:start w:val="1"/>
       <w:numFmt w:val="bullet"/>
       <w:lvlText w:val="-"/>
       <w:lvlJc w:val="left"/>
@@ -8078,116 +8579,6 @@
       <w:start w:val="1"/>
       <w:numFmt w:val="bullet"/>
       <w:lvlText w:val="-"/>
-      <w:lvlJc w:val="left"/>
-      <w:pPr>
-        <w:ind w:left="6480" w:hanging="360"/>
-      </w:pPr>
-      <w:rPr>
-        <w:u w:val="none"/>
-      </w:rPr>
-    </w:lvl>
-  </w:abstractNum>
-  <w:abstractNum w:abstractNumId="4">
-    <w:lvl w:ilvl="0">
-      <w:start w:val="1"/>
-      <w:numFmt w:val="bullet"/>
-      <w:lvlText w:val="●"/>
-      <w:lvlJc w:val="left"/>
-      <w:pPr>
-        <w:ind w:left="720" w:hanging="360"/>
-      </w:pPr>
-      <w:rPr>
-        <w:u w:val="none"/>
-      </w:rPr>
-    </w:lvl>
-    <w:lvl w:ilvl="1">
-      <w:start w:val="1"/>
-      <w:numFmt w:val="bullet"/>
-      <w:lvlText w:val="○"/>
-      <w:lvlJc w:val="left"/>
-      <w:pPr>
-        <w:ind w:left="1440" w:hanging="360"/>
-      </w:pPr>
-      <w:rPr>
-        <w:u w:val="none"/>
-      </w:rPr>
-    </w:lvl>
-    <w:lvl w:ilvl="2">
-      <w:start w:val="1"/>
-      <w:numFmt w:val="bullet"/>
-      <w:lvlText w:val="■"/>
-      <w:lvlJc w:val="left"/>
-      <w:pPr>
-        <w:ind w:left="2160" w:hanging="360"/>
-      </w:pPr>
-      <w:rPr>
-        <w:u w:val="none"/>
-      </w:rPr>
-    </w:lvl>
-    <w:lvl w:ilvl="3">
-      <w:start w:val="1"/>
-      <w:numFmt w:val="bullet"/>
-      <w:lvlText w:val="●"/>
-      <w:lvlJc w:val="left"/>
-      <w:pPr>
-        <w:ind w:left="2880" w:hanging="360"/>
-      </w:pPr>
-      <w:rPr>
-        <w:u w:val="none"/>
-      </w:rPr>
-    </w:lvl>
-    <w:lvl w:ilvl="4">
-      <w:start w:val="1"/>
-      <w:numFmt w:val="bullet"/>
-      <w:lvlText w:val="○"/>
-      <w:lvlJc w:val="left"/>
-      <w:pPr>
-        <w:ind w:left="3600" w:hanging="360"/>
-      </w:pPr>
-      <w:rPr>
-        <w:u w:val="none"/>
-      </w:rPr>
-    </w:lvl>
-    <w:lvl w:ilvl="5">
-      <w:start w:val="1"/>
-      <w:numFmt w:val="bullet"/>
-      <w:lvlText w:val="■"/>
-      <w:lvlJc w:val="left"/>
-      <w:pPr>
-        <w:ind w:left="4320" w:hanging="360"/>
-      </w:pPr>
-      <w:rPr>
-        <w:u w:val="none"/>
-      </w:rPr>
-    </w:lvl>
-    <w:lvl w:ilvl="6">
-      <w:start w:val="1"/>
-      <w:numFmt w:val="bullet"/>
-      <w:lvlText w:val="●"/>
-      <w:lvlJc w:val="left"/>
-      <w:pPr>
-        <w:ind w:left="5040" w:hanging="360"/>
-      </w:pPr>
-      <w:rPr>
-        <w:u w:val="none"/>
-      </w:rPr>
-    </w:lvl>
-    <w:lvl w:ilvl="7">
-      <w:start w:val="1"/>
-      <w:numFmt w:val="bullet"/>
-      <w:lvlText w:val="○"/>
-      <w:lvlJc w:val="left"/>
-      <w:pPr>
-        <w:ind w:left="5760" w:hanging="360"/>
-      </w:pPr>
-      <w:rPr>
-        <w:u w:val="none"/>
-      </w:rPr>
-    </w:lvl>
-    <w:lvl w:ilvl="8">
-      <w:start w:val="1"/>
-      <w:numFmt w:val="bullet"/>
-      <w:lvlText w:val="■"/>
       <w:lvlJc w:val="left"/>
       <w:pPr>
         <w:ind w:left="6480" w:hanging="360"/>
@@ -8310,6 +8701,116 @@
   <w:abstractNum w:abstractNumId="6">
     <w:lvl w:ilvl="0">
       <w:start w:val="1"/>
+      <w:numFmt w:val="bullet"/>
+      <w:lvlText w:val="●"/>
+      <w:lvlJc w:val="left"/>
+      <w:pPr>
+        <w:ind w:left="720" w:hanging="360"/>
+      </w:pPr>
+      <w:rPr>
+        <w:u w:val="none"/>
+      </w:rPr>
+    </w:lvl>
+    <w:lvl w:ilvl="1">
+      <w:start w:val="1"/>
+      <w:numFmt w:val="bullet"/>
+      <w:lvlText w:val="○"/>
+      <w:lvlJc w:val="left"/>
+      <w:pPr>
+        <w:ind w:left="1440" w:hanging="360"/>
+      </w:pPr>
+      <w:rPr>
+        <w:u w:val="none"/>
+      </w:rPr>
+    </w:lvl>
+    <w:lvl w:ilvl="2">
+      <w:start w:val="1"/>
+      <w:numFmt w:val="bullet"/>
+      <w:lvlText w:val="■"/>
+      <w:lvlJc w:val="left"/>
+      <w:pPr>
+        <w:ind w:left="2160" w:hanging="360"/>
+      </w:pPr>
+      <w:rPr>
+        <w:u w:val="none"/>
+      </w:rPr>
+    </w:lvl>
+    <w:lvl w:ilvl="3">
+      <w:start w:val="1"/>
+      <w:numFmt w:val="bullet"/>
+      <w:lvlText w:val="●"/>
+      <w:lvlJc w:val="left"/>
+      <w:pPr>
+        <w:ind w:left="2880" w:hanging="360"/>
+      </w:pPr>
+      <w:rPr>
+        <w:u w:val="none"/>
+      </w:rPr>
+    </w:lvl>
+    <w:lvl w:ilvl="4">
+      <w:start w:val="1"/>
+      <w:numFmt w:val="bullet"/>
+      <w:lvlText w:val="○"/>
+      <w:lvlJc w:val="left"/>
+      <w:pPr>
+        <w:ind w:left="3600" w:hanging="360"/>
+      </w:pPr>
+      <w:rPr>
+        <w:u w:val="none"/>
+      </w:rPr>
+    </w:lvl>
+    <w:lvl w:ilvl="5">
+      <w:start w:val="1"/>
+      <w:numFmt w:val="bullet"/>
+      <w:lvlText w:val="■"/>
+      <w:lvlJc w:val="left"/>
+      <w:pPr>
+        <w:ind w:left="4320" w:hanging="360"/>
+      </w:pPr>
+      <w:rPr>
+        <w:u w:val="none"/>
+      </w:rPr>
+    </w:lvl>
+    <w:lvl w:ilvl="6">
+      <w:start w:val="1"/>
+      <w:numFmt w:val="bullet"/>
+      <w:lvlText w:val="●"/>
+      <w:lvlJc w:val="left"/>
+      <w:pPr>
+        <w:ind w:left="5040" w:hanging="360"/>
+      </w:pPr>
+      <w:rPr>
+        <w:u w:val="none"/>
+      </w:rPr>
+    </w:lvl>
+    <w:lvl w:ilvl="7">
+      <w:start w:val="1"/>
+      <w:numFmt w:val="bullet"/>
+      <w:lvlText w:val="○"/>
+      <w:lvlJc w:val="left"/>
+      <w:pPr>
+        <w:ind w:left="5760" w:hanging="360"/>
+      </w:pPr>
+      <w:rPr>
+        <w:u w:val="none"/>
+      </w:rPr>
+    </w:lvl>
+    <w:lvl w:ilvl="8">
+      <w:start w:val="1"/>
+      <w:numFmt w:val="bullet"/>
+      <w:lvlText w:val="■"/>
+      <w:lvlJc w:val="left"/>
+      <w:pPr>
+        <w:ind w:left="6480" w:hanging="360"/>
+      </w:pPr>
+      <w:rPr>
+        <w:u w:val="none"/>
+      </w:rPr>
+    </w:lvl>
+  </w:abstractNum>
+  <w:abstractNum w:abstractNumId="7">
+    <w:lvl w:ilvl="0">
+      <w:start w:val="1"/>
       <w:numFmt w:val="decimal"/>
       <w:lvlText w:val="%1."/>
       <w:lvlJc w:val="left"/>
@@ -8399,7 +8900,7 @@
       <w:rPr/>
     </w:lvl>
   </w:abstractNum>
-  <w:abstractNum w:abstractNumId="7">
+  <w:abstractNum w:abstractNumId="8">
     <w:lvl w:ilvl="0">
       <w:start w:val="1"/>
       <w:numFmt w:val="bullet"/>
@@ -8509,7 +9010,7 @@
       </w:rPr>
     </w:lvl>
   </w:abstractNum>
-  <w:abstractNum w:abstractNumId="8">
+  <w:abstractNum w:abstractNumId="9">
     <w:lvl w:ilvl="0">
       <w:start w:val="1"/>
       <w:numFmt w:val="bullet"/>
@@ -8619,7 +9120,7 @@
       </w:rPr>
     </w:lvl>
   </w:abstractNum>
-  <w:abstractNum w:abstractNumId="9">
+  <w:abstractNum w:abstractNumId="10">
     <w:lvl w:ilvl="0">
       <w:start w:val="1"/>
       <w:numFmt w:val="upperRoman"/>
@@ -8739,6 +9240,9 @@
   </w:num>
   <w:num w:numId="9">
     <w:abstractNumId w:val="9"/>
+  </w:num>
+  <w:num w:numId="10">
+    <w:abstractNumId w:val="10"/>
   </w:num>
 </w:numbering>
 </file>
@@ -10618,7 +11122,7 @@
 
 <file path=customXML/item1.xml><?xml version="1.0" encoding="utf-8"?>
 <go:gDocsCustomXmlDataStorage xmlns:go="http://customooxmlschemas.google.com/" xmlns:r="http://schemas.openxmlformats.org/officeDocument/2006/relationships">
-  <go:docsCustomData xmlns:go="http://customooxmlschemas.google.com/" roundtripDataSignature="AMtx7mhA94i8v92CFeoGL1QTtc+O1FnLyg==">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</go:docsCustomData>
+  <go:docsCustomData xmlns:go="http://customooxmlschemas.google.com/" roundtripDataSignature="AMtx7mj/5pLlzxaTnJ2QFUDyOtaFSg7oWg==">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</go:docsCustomData>
 </go:gDocsCustomXmlDataStorage>
 </file>
 

</xml_diff>